<commit_message>
Weekly Reports, Time Sheets and documents
Weekly reports and time sheets for week 5-7. Included the eCook tutorial
script and began the Iteration 2 report. Edited the functional spec to
remove requirements for the social networking and the online store and
added the line to the QA manual about TDD being conducted where
appropriate.
</commit_message>
<xml_diff>
--- a/Documents/Functional Specification/Functional_Spec.docx
+++ b/Documents/Functional Specification/Functional_Spec.docx
@@ -1,6 +1,6 @@
 
 <file path=word/document.xml><?xml version="1.0" encoding="utf-8"?>
-<w:document xmlns:wpc="http://schemas.microsoft.com/office/word/2010/wordprocessingCanvas" xmlns:mc="http://schemas.openxmlformats.org/markup-compatibility/2006" xmlns:o="urn:schemas-microsoft-com:office:office" xmlns:r="http://schemas.openxmlformats.org/officeDocument/2006/relationships" xmlns:m="http://schemas.openxmlformats.org/officeDocument/2006/math" xmlns:v="urn:schemas-microsoft-com:vml" xmlns:wp14="http://schemas.microsoft.com/office/word/2010/wordprocessingDrawing" xmlns:wp="http://schemas.openxmlformats.org/drawingml/2006/wordprocessingDrawing" xmlns:w10="urn:schemas-microsoft-com:office:word" xmlns:w="http://schemas.openxmlformats.org/wordprocessingml/2006/main" xmlns:w14="http://schemas.microsoft.com/office/word/2010/wordml" xmlns:w15="http://schemas.microsoft.com/office/word/2012/wordml" xmlns:wpg="http://schemas.microsoft.com/office/word/2010/wordprocessingGroup" xmlns:wpi="http://schemas.microsoft.com/office/word/2010/wordprocessingInk" xmlns:wne="http://schemas.microsoft.com/office/word/2006/wordml" xmlns:wps="http://schemas.microsoft.com/office/word/2010/wordprocessingShape" mc:Ignorable="w14 w15 wp14">
+<w:document xmlns:ve="http://schemas.openxmlformats.org/markup-compatibility/2006" xmlns:o="urn:schemas-microsoft-com:office:office" xmlns:r="http://schemas.openxmlformats.org/officeDocument/2006/relationships" xmlns:m="http://schemas.openxmlformats.org/officeDocument/2006/math" xmlns:v="urn:schemas-microsoft-com:vml" xmlns:wp="http://schemas.openxmlformats.org/drawingml/2006/wordprocessingDrawing" xmlns:w10="urn:schemas-microsoft-com:office:word" xmlns:w="http://schemas.openxmlformats.org/wordprocessingml/2006/main" xmlns:wne="http://schemas.microsoft.com/office/word/2006/wordml">
   <w:body>
     <w:p>
       <w:pPr>
@@ -44,7 +44,7 @@
           <w:lang w:eastAsia="en-GB"/>
         </w:rPr>
         <w:drawing>
-          <wp:inline distT="0" distB="0" distL="0" distR="0" wp14:anchorId="23B8FAA1" wp14:editId="0E1FB039">
+          <wp:inline distT="0" distB="0" distL="0" distR="0">
             <wp:extent cx="3690498" cy="2295525"/>
             <wp:effectExtent l="0" t="0" r="5715" b="0"/>
             <wp:docPr id="6" name="Picture 6" descr="C:\Users\James\AppData\Local\Microsoft\Windows\INetCache\Content.Word\1510864_10152222978819882_1653651865_n.jpg"/>
@@ -64,7 +64,7 @@
                     <a:blip r:embed="rId8">
                       <a:extLst>
                         <a:ext uri="{28A0092B-C50C-407E-A947-70E740481C1C}">
-                          <a14:useLocalDpi xmlns:a14="http://schemas.microsoft.com/office/drawing/2010/main" val="0"/>
+                          <a14:useLocalDpi xmlns="" xmlns:wpc="http://schemas.microsoft.com/office/word/2010/wordprocessingCanvas" xmlns:mc="http://schemas.openxmlformats.org/markup-compatibility/2006" xmlns:o="urn:schemas-microsoft-com:office:office" xmlns:v="urn:schemas-microsoft-com:vml" xmlns:wp14="http://schemas.microsoft.com/office/word/2010/wordprocessingDrawing" xmlns:w10="urn:schemas-microsoft-com:office:word" xmlns:w="http://schemas.openxmlformats.org/wordprocessingml/2006/main" xmlns:w14="http://schemas.microsoft.com/office/word/2010/wordml" xmlns:w15="http://schemas.microsoft.com/office/word/2012/wordml" xmlns:wpg="http://schemas.microsoft.com/office/word/2010/wordprocessingGroup" xmlns:wpi="http://schemas.microsoft.com/office/word/2010/wordprocessingInk" xmlns:wps="http://schemas.microsoft.com/office/word/2010/wordprocessingShape" xmlns:a14="http://schemas.microsoft.com/office/drawing/2010/main" val="0"/>
                         </a:ext>
                       </a:extLst>
                     </a:blip>
@@ -149,7 +149,25 @@
         <w:rPr>
           <w:lang w:val="en-US"/>
         </w:rPr>
-        <w:t>Unknown, James Oatley</w:t>
+        <w:t>Steve Thorpe</w:t>
+      </w:r>
+      <w:r>
+        <w:rPr>
+          <w:lang w:val="en-US"/>
+        </w:rPr>
+        <w:t xml:space="preserve">, </w:t>
+      </w:r>
+      <w:r>
+        <w:rPr>
+          <w:lang w:val="en-US"/>
+        </w:rPr>
+        <w:t xml:space="preserve">Marketing Team, </w:t>
+      </w:r>
+      <w:r>
+        <w:rPr>
+          <w:lang w:val="en-US"/>
+        </w:rPr>
+        <w:t>James Oatley</w:t>
       </w:r>
     </w:p>
     <w:p>
@@ -206,7 +224,7 @@
       <w:tblPr>
         <w:tblStyle w:val="TableGrid"/>
         <w:tblW w:w="0" w:type="auto"/>
-        <w:tblLook w:val="04A0" w:firstRow="1" w:lastRow="0" w:firstColumn="1" w:lastColumn="0" w:noHBand="0" w:noVBand="1"/>
+        <w:tblLook w:val="04A0"/>
       </w:tblPr>
       <w:tblGrid>
         <w:gridCol w:w="1125"/>
@@ -390,7 +408,7 @@
                 <w:i/>
                 <w:lang w:val="en-US"/>
               </w:rPr>
-              <w:t>Unknown</w:t>
+              <w:t>Steve Thorpe</w:t>
             </w:r>
           </w:p>
         </w:tc>
@@ -462,7 +480,7 @@
                 <w:szCs w:val="18"/>
                 <w:lang w:val="en-US"/>
               </w:rPr>
-              <w:t>N/A</w:t>
+              <w:t>Created the original document, marketing parts author unknown.</w:t>
             </w:r>
           </w:p>
         </w:tc>
@@ -607,6 +625,12 @@
                 <w:lang w:val="en-US"/>
               </w:rPr>
             </w:pPr>
+            <w:r>
+              <w:rPr>
+                <w:lang w:val="en-US"/>
+              </w:rPr>
+              <w:t>1.1</w:t>
+            </w:r>
           </w:p>
         </w:tc>
         <w:tc>
@@ -621,6 +645,12 @@
                 <w:lang w:val="en-US"/>
               </w:rPr>
             </w:pPr>
+            <w:r>
+              <w:rPr>
+                <w:lang w:val="en-US"/>
+              </w:rPr>
+              <w:t>Steve Thorpe</w:t>
+            </w:r>
           </w:p>
         </w:tc>
         <w:tc>
@@ -635,6 +665,12 @@
                 <w:lang w:val="en-US"/>
               </w:rPr>
             </w:pPr>
+            <w:r>
+              <w:rPr>
+                <w:lang w:val="en-US"/>
+              </w:rPr>
+              <w:t>05//5/2014</w:t>
+            </w:r>
           </w:p>
         </w:tc>
         <w:tc>
@@ -650,6 +686,14 @@
                 <w:lang w:val="en-US"/>
               </w:rPr>
             </w:pPr>
+            <w:r>
+              <w:rPr>
+                <w:sz w:val="18"/>
+                <w:szCs w:val="18"/>
+                <w:lang w:val="en-US"/>
+              </w:rPr>
+              <w:t>Section 1.1</w:t>
+            </w:r>
           </w:p>
         </w:tc>
         <w:tc>
@@ -666,6 +710,15 @@
                 <w:lang w:val="en-US"/>
               </w:rPr>
             </w:pPr>
+            <w:r>
+              <w:rPr>
+                <w:i/>
+                <w:sz w:val="18"/>
+                <w:szCs w:val="18"/>
+                <w:lang w:val="en-US"/>
+              </w:rPr>
+              <w:t>Removed the Social networking and online store requirements.</w:t>
+            </w:r>
           </w:p>
         </w:tc>
       </w:tr>
@@ -2003,6 +2056,7 @@
       <w:bookmarkStart w:id="17" w:name="_Toc378854930"/>
       <w:bookmarkStart w:id="18" w:name="_Toc384516402"/>
       <w:r>
+        <w:lastRenderedPageBreak/>
         <w:t>Introduction</w:t>
       </w:r>
       <w:bookmarkEnd w:id="17"/>
@@ -2509,24 +2563,6 @@
     </w:p>
     <w:p>
       <w:pPr>
-        <w:pStyle w:val="ListParagraph"/>
-        <w:numPr>
-          <w:ilvl w:val="0"/>
-          <w:numId w:val="10"/>
-        </w:numPr>
-        <w:rPr>
-          <w:lang w:val="en-US"/>
-        </w:rPr>
-      </w:pPr>
-      <w:r>
-        <w:rPr>
-          <w:lang w:val="en-US"/>
-        </w:rPr>
-        <w:t>An online store of additional recipe suits/packages (slideshows) and cooking supplies</w:t>
-      </w:r>
-    </w:p>
-    <w:p>
-      <w:pPr>
         <w:rPr>
           <w:lang w:val="en-US"/>
         </w:rPr>
@@ -2569,7 +2605,11 @@
     </w:p>
     <w:p>
       <w:r>
-        <w:t xml:space="preserve">A small survey was run. The intended content is aimed at healthy eating for students, thus the survey looked to find how interested students are in eating healthier and on budget. From the survey 100% of the participants were interesting in eating healthier and on a budget to varying degrees, cementing the intended concept into the project plan.  The results also showed that 77% of students would prefer an interactive cookbook program over a regular cookbook or web resource and were willing to pay for it. </w:t>
+        <w:t xml:space="preserve">A small survey was run. The intended content is aimed at healthy eating for students, thus the survey looked to find how interested students are in eating healthier and on budget. From the survey 100% of the participants were interesting in eating healthier and on a budget to varying degrees, cementing the intended concept into the project plan.  </w:t>
+      </w:r>
+      <w:r>
+        <w:lastRenderedPageBreak/>
+        <w:t xml:space="preserve">The results also showed that 77% of students would prefer an interactive cookbook program over a regular cookbook or web resource and were willing to pay for it. </w:t>
       </w:r>
     </w:p>
     <w:p>
@@ -2659,7 +2699,7 @@
 </file>
 
 <file path=word/endnotes.xml><?xml version="1.0" encoding="utf-8"?>
-<w:endnotes xmlns:wpc="http://schemas.microsoft.com/office/word/2010/wordprocessingCanvas" xmlns:mc="http://schemas.openxmlformats.org/markup-compatibility/2006" xmlns:o="urn:schemas-microsoft-com:office:office" xmlns:r="http://schemas.openxmlformats.org/officeDocument/2006/relationships" xmlns:m="http://schemas.openxmlformats.org/officeDocument/2006/math" xmlns:v="urn:schemas-microsoft-com:vml" xmlns:wp14="http://schemas.microsoft.com/office/word/2010/wordprocessingDrawing" xmlns:wp="http://schemas.openxmlformats.org/drawingml/2006/wordprocessingDrawing" xmlns:w10="urn:schemas-microsoft-com:office:word" xmlns:w="http://schemas.openxmlformats.org/wordprocessingml/2006/main" xmlns:w14="http://schemas.microsoft.com/office/word/2010/wordml" xmlns:w15="http://schemas.microsoft.com/office/word/2012/wordml" xmlns:wpg="http://schemas.microsoft.com/office/word/2010/wordprocessingGroup" xmlns:wpi="http://schemas.microsoft.com/office/word/2010/wordprocessingInk" xmlns:wne="http://schemas.microsoft.com/office/word/2006/wordml" xmlns:wps="http://schemas.microsoft.com/office/word/2010/wordprocessingShape" mc:Ignorable="w14 w15 wp14">
+<w:endnotes xmlns:ve="http://schemas.openxmlformats.org/markup-compatibility/2006" xmlns:o="urn:schemas-microsoft-com:office:office" xmlns:r="http://schemas.openxmlformats.org/officeDocument/2006/relationships" xmlns:m="http://schemas.openxmlformats.org/officeDocument/2006/math" xmlns:v="urn:schemas-microsoft-com:vml" xmlns:wp="http://schemas.openxmlformats.org/drawingml/2006/wordprocessingDrawing" xmlns:w10="urn:schemas-microsoft-com:office:word" xmlns:w="http://schemas.openxmlformats.org/wordprocessingml/2006/main" xmlns:wne="http://schemas.microsoft.com/office/word/2006/wordml">
   <w:endnote w:type="separator" w:id="-1">
     <w:p>
       <w:pPr>
@@ -2684,7 +2724,7 @@
 </file>
 
 <file path=word/footer1.xml><?xml version="1.0" encoding="utf-8"?>
-<w:ftr xmlns:wpc="http://schemas.microsoft.com/office/word/2010/wordprocessingCanvas" xmlns:mc="http://schemas.openxmlformats.org/markup-compatibility/2006" xmlns:o="urn:schemas-microsoft-com:office:office" xmlns:r="http://schemas.openxmlformats.org/officeDocument/2006/relationships" xmlns:m="http://schemas.openxmlformats.org/officeDocument/2006/math" xmlns:v="urn:schemas-microsoft-com:vml" xmlns:wp14="http://schemas.microsoft.com/office/word/2010/wordprocessingDrawing" xmlns:wp="http://schemas.openxmlformats.org/drawingml/2006/wordprocessingDrawing" xmlns:w10="urn:schemas-microsoft-com:office:word" xmlns:w="http://schemas.openxmlformats.org/wordprocessingml/2006/main" xmlns:w14="http://schemas.microsoft.com/office/word/2010/wordml" xmlns:w15="http://schemas.microsoft.com/office/word/2012/wordml" xmlns:wpg="http://schemas.microsoft.com/office/word/2010/wordprocessingGroup" xmlns:wpi="http://schemas.microsoft.com/office/word/2010/wordprocessingInk" xmlns:wne="http://schemas.microsoft.com/office/word/2006/wordml" xmlns:wps="http://schemas.microsoft.com/office/word/2010/wordprocessingShape" mc:Ignorable="w14 w15 wp14">
+<w:ftr xmlns:ve="http://schemas.openxmlformats.org/markup-compatibility/2006" xmlns:o="urn:schemas-microsoft-com:office:office" xmlns:r="http://schemas.openxmlformats.org/officeDocument/2006/relationships" xmlns:m="http://schemas.openxmlformats.org/officeDocument/2006/math" xmlns:v="urn:schemas-microsoft-com:vml" xmlns:wp="http://schemas.openxmlformats.org/drawingml/2006/wordprocessingDrawing" xmlns:w10="urn:schemas-microsoft-com:office:word" xmlns:w="http://schemas.openxmlformats.org/wordprocessingml/2006/main" xmlns:wne="http://schemas.microsoft.com/office/word/2006/wordml">
   <w:p>
     <w:pPr>
       <w:pStyle w:val="Footer"/>
@@ -2754,7 +2794,7 @@
 </file>
 
 <file path=word/footer2.xml><?xml version="1.0" encoding="utf-8"?>
-<w:ftr xmlns:wpc="http://schemas.microsoft.com/office/word/2010/wordprocessingCanvas" xmlns:mc="http://schemas.openxmlformats.org/markup-compatibility/2006" xmlns:o="urn:schemas-microsoft-com:office:office" xmlns:r="http://schemas.openxmlformats.org/officeDocument/2006/relationships" xmlns:m="http://schemas.openxmlformats.org/officeDocument/2006/math" xmlns:v="urn:schemas-microsoft-com:vml" xmlns:wp14="http://schemas.microsoft.com/office/word/2010/wordprocessingDrawing" xmlns:wp="http://schemas.openxmlformats.org/drawingml/2006/wordprocessingDrawing" xmlns:w10="urn:schemas-microsoft-com:office:word" xmlns:w="http://schemas.openxmlformats.org/wordprocessingml/2006/main" xmlns:w14="http://schemas.microsoft.com/office/word/2010/wordml" xmlns:w15="http://schemas.microsoft.com/office/word/2012/wordml" xmlns:wpg="http://schemas.microsoft.com/office/word/2010/wordprocessingGroup" xmlns:wpi="http://schemas.microsoft.com/office/word/2010/wordprocessingInk" xmlns:wne="http://schemas.microsoft.com/office/word/2006/wordml" xmlns:wps="http://schemas.microsoft.com/office/word/2010/wordprocessingShape" mc:Ignorable="w14 w15 wp14">
+<w:ftr xmlns:ve="http://schemas.openxmlformats.org/markup-compatibility/2006" xmlns:o="urn:schemas-microsoft-com:office:office" xmlns:r="http://schemas.openxmlformats.org/officeDocument/2006/relationships" xmlns:m="http://schemas.openxmlformats.org/officeDocument/2006/math" xmlns:v="urn:schemas-microsoft-com:vml" xmlns:wp="http://schemas.openxmlformats.org/drawingml/2006/wordprocessingDrawing" xmlns:w10="urn:schemas-microsoft-com:office:word" xmlns:w="http://schemas.openxmlformats.org/wordprocessingml/2006/main" xmlns:wne="http://schemas.microsoft.com/office/word/2006/wordml">
   <w:p>
     <w:pPr>
       <w:pStyle w:val="Footer"/>
@@ -2798,7 +2838,7 @@
 </file>
 
 <file path=word/footnotes.xml><?xml version="1.0" encoding="utf-8"?>
-<w:footnotes xmlns:wpc="http://schemas.microsoft.com/office/word/2010/wordprocessingCanvas" xmlns:mc="http://schemas.openxmlformats.org/markup-compatibility/2006" xmlns:o="urn:schemas-microsoft-com:office:office" xmlns:r="http://schemas.openxmlformats.org/officeDocument/2006/relationships" xmlns:m="http://schemas.openxmlformats.org/officeDocument/2006/math" xmlns:v="urn:schemas-microsoft-com:vml" xmlns:wp14="http://schemas.microsoft.com/office/word/2010/wordprocessingDrawing" xmlns:wp="http://schemas.openxmlformats.org/drawingml/2006/wordprocessingDrawing" xmlns:w10="urn:schemas-microsoft-com:office:word" xmlns:w="http://schemas.openxmlformats.org/wordprocessingml/2006/main" xmlns:w14="http://schemas.microsoft.com/office/word/2010/wordml" xmlns:w15="http://schemas.microsoft.com/office/word/2012/wordml" xmlns:wpg="http://schemas.microsoft.com/office/word/2010/wordprocessingGroup" xmlns:wpi="http://schemas.microsoft.com/office/word/2010/wordprocessingInk" xmlns:wne="http://schemas.microsoft.com/office/word/2006/wordml" xmlns:wps="http://schemas.microsoft.com/office/word/2010/wordprocessingShape" mc:Ignorable="w14 w15 wp14">
+<w:footnotes xmlns:ve="http://schemas.openxmlformats.org/markup-compatibility/2006" xmlns:o="urn:schemas-microsoft-com:office:office" xmlns:r="http://schemas.openxmlformats.org/officeDocument/2006/relationships" xmlns:m="http://schemas.openxmlformats.org/officeDocument/2006/math" xmlns:v="urn:schemas-microsoft-com:vml" xmlns:wp="http://schemas.openxmlformats.org/drawingml/2006/wordprocessingDrawing" xmlns:w10="urn:schemas-microsoft-com:office:word" xmlns:w="http://schemas.openxmlformats.org/wordprocessingml/2006/main" xmlns:wne="http://schemas.microsoft.com/office/word/2006/wordml">
   <w:footnote w:type="separator" w:id="-1">
     <w:p>
       <w:pPr>
@@ -2823,7 +2863,7 @@
 </file>
 
 <file path=word/header1.xml><?xml version="1.0" encoding="utf-8"?>
-<w:hdr xmlns:wpc="http://schemas.microsoft.com/office/word/2010/wordprocessingCanvas" xmlns:mc="http://schemas.openxmlformats.org/markup-compatibility/2006" xmlns:o="urn:schemas-microsoft-com:office:office" xmlns:r="http://schemas.openxmlformats.org/officeDocument/2006/relationships" xmlns:m="http://schemas.openxmlformats.org/officeDocument/2006/math" xmlns:v="urn:schemas-microsoft-com:vml" xmlns:wp14="http://schemas.microsoft.com/office/word/2010/wordprocessingDrawing" xmlns:wp="http://schemas.openxmlformats.org/drawingml/2006/wordprocessingDrawing" xmlns:w10="urn:schemas-microsoft-com:office:word" xmlns:w="http://schemas.openxmlformats.org/wordprocessingml/2006/main" xmlns:w14="http://schemas.microsoft.com/office/word/2010/wordml" xmlns:w15="http://schemas.microsoft.com/office/word/2012/wordml" xmlns:wpg="http://schemas.microsoft.com/office/word/2010/wordprocessingGroup" xmlns:wpi="http://schemas.microsoft.com/office/word/2010/wordprocessingInk" xmlns:wne="http://schemas.microsoft.com/office/word/2006/wordml" xmlns:wps="http://schemas.microsoft.com/office/word/2010/wordprocessingShape" mc:Ignorable="w14 w15 wp14">
+<w:hdr xmlns:ve="http://schemas.openxmlformats.org/markup-compatibility/2006" xmlns:o="urn:schemas-microsoft-com:office:office" xmlns:r="http://schemas.openxmlformats.org/officeDocument/2006/relationships" xmlns:m="http://schemas.openxmlformats.org/officeDocument/2006/math" xmlns:v="urn:schemas-microsoft-com:vml" xmlns:wp="http://schemas.openxmlformats.org/drawingml/2006/wordprocessingDrawing" xmlns:w10="urn:schemas-microsoft-com:office:word" xmlns:w="http://schemas.openxmlformats.org/wordprocessingml/2006/main" xmlns:wne="http://schemas.microsoft.com/office/word/2006/wordml">
   <w:p>
     <w:pPr>
       <w:pStyle w:val="Header"/>
@@ -2843,7 +2883,7 @@
 </file>
 
 <file path=word/numbering.xml><?xml version="1.0" encoding="utf-8"?>
-<w:numbering xmlns:wpc="http://schemas.microsoft.com/office/word/2010/wordprocessingCanvas" xmlns:mc="http://schemas.openxmlformats.org/markup-compatibility/2006" xmlns:o="urn:schemas-microsoft-com:office:office" xmlns:r="http://schemas.openxmlformats.org/officeDocument/2006/relationships" xmlns:m="http://schemas.openxmlformats.org/officeDocument/2006/math" xmlns:v="urn:schemas-microsoft-com:vml" xmlns:wp14="http://schemas.microsoft.com/office/word/2010/wordprocessingDrawing" xmlns:wp="http://schemas.openxmlformats.org/drawingml/2006/wordprocessingDrawing" xmlns:w10="urn:schemas-microsoft-com:office:word" xmlns:w="http://schemas.openxmlformats.org/wordprocessingml/2006/main" xmlns:w14="http://schemas.microsoft.com/office/word/2010/wordml" xmlns:w15="http://schemas.microsoft.com/office/word/2012/wordml" xmlns:wpg="http://schemas.microsoft.com/office/word/2010/wordprocessingGroup" xmlns:wpi="http://schemas.microsoft.com/office/word/2010/wordprocessingInk" xmlns:wne="http://schemas.microsoft.com/office/word/2006/wordml" xmlns:wps="http://schemas.microsoft.com/office/word/2010/wordprocessingShape" mc:Ignorable="w14 w15 wp14">
+<w:numbering xmlns:ve="http://schemas.openxmlformats.org/markup-compatibility/2006" xmlns:o="urn:schemas-microsoft-com:office:office" xmlns:r="http://schemas.openxmlformats.org/officeDocument/2006/relationships" xmlns:m="http://schemas.openxmlformats.org/officeDocument/2006/math" xmlns:v="urn:schemas-microsoft-com:vml" xmlns:wp="http://schemas.openxmlformats.org/drawingml/2006/wordprocessingDrawing" xmlns:w10="urn:schemas-microsoft-com:office:word" xmlns:w="http://schemas.openxmlformats.org/wordprocessingml/2006/main" xmlns:wne="http://schemas.microsoft.com/office/word/2006/wordml">
   <w:abstractNum w:abstractNumId="0">
     <w:nsid w:val="04DB0295"/>
     <w:multiLevelType w:val="multilevel"/>
@@ -8441,7 +8481,7 @@
 </file>
 
 <file path=word/styles.xml><?xml version="1.0" encoding="utf-8"?>
-<w:styles xmlns:mc="http://schemas.openxmlformats.org/markup-compatibility/2006" xmlns:r="http://schemas.openxmlformats.org/officeDocument/2006/relationships" xmlns:w="http://schemas.openxmlformats.org/wordprocessingml/2006/main" xmlns:w14="http://schemas.microsoft.com/office/word/2010/wordml" xmlns:w15="http://schemas.microsoft.com/office/word/2012/wordml" mc:Ignorable="w14 w15">
+<w:styles xmlns:r="http://schemas.openxmlformats.org/officeDocument/2006/relationships" xmlns:w="http://schemas.openxmlformats.org/wordprocessingml/2006/main">
   <w:docDefaults>
     <w:rPrDefault>
       <w:rPr>
@@ -8457,369 +8497,144 @@
       </w:pPr>
     </w:pPrDefault>
   </w:docDefaults>
-  <w:latentStyles w:defLockedState="0" w:defUIPriority="99" w:defSemiHidden="0" w:defUnhideWhenUsed="0" w:defQFormat="0" w:count="371">
-    <w:lsdException w:name="Normal" w:uiPriority="0" w:qFormat="1"/>
-    <w:lsdException w:name="heading 1" w:uiPriority="9" w:qFormat="1"/>
-    <w:lsdException w:name="heading 2" w:semiHidden="1" w:uiPriority="9" w:unhideWhenUsed="1" w:qFormat="1"/>
-    <w:lsdException w:name="heading 3" w:semiHidden="1" w:uiPriority="9" w:unhideWhenUsed="1" w:qFormat="1"/>
-    <w:lsdException w:name="heading 4" w:semiHidden="1" w:uiPriority="9" w:unhideWhenUsed="1" w:qFormat="1"/>
-    <w:lsdException w:name="heading 5" w:semiHidden="1" w:uiPriority="9" w:unhideWhenUsed="1" w:qFormat="1"/>
-    <w:lsdException w:name="heading 6" w:semiHidden="1" w:uiPriority="9" w:unhideWhenUsed="1" w:qFormat="1"/>
-    <w:lsdException w:name="heading 7" w:semiHidden="1" w:uiPriority="9" w:unhideWhenUsed="1" w:qFormat="1"/>
-    <w:lsdException w:name="heading 8" w:semiHidden="1" w:uiPriority="9" w:unhideWhenUsed="1" w:qFormat="1"/>
-    <w:lsdException w:name="heading 9" w:semiHidden="1" w:uiPriority="9" w:unhideWhenUsed="1" w:qFormat="1"/>
-    <w:lsdException w:name="index 1" w:semiHidden="1" w:unhideWhenUsed="1"/>
-    <w:lsdException w:name="index 2" w:semiHidden="1" w:unhideWhenUsed="1"/>
-    <w:lsdException w:name="index 3" w:semiHidden="1" w:unhideWhenUsed="1"/>
-    <w:lsdException w:name="index 4" w:semiHidden="1" w:unhideWhenUsed="1"/>
-    <w:lsdException w:name="index 5" w:semiHidden="1" w:unhideWhenUsed="1"/>
-    <w:lsdException w:name="index 6" w:semiHidden="1" w:unhideWhenUsed="1"/>
-    <w:lsdException w:name="index 7" w:semiHidden="1" w:unhideWhenUsed="1"/>
-    <w:lsdException w:name="index 8" w:semiHidden="1" w:unhideWhenUsed="1"/>
-    <w:lsdException w:name="index 9" w:semiHidden="1" w:unhideWhenUsed="1"/>
-    <w:lsdException w:name="toc 1" w:semiHidden="1" w:uiPriority="39" w:unhideWhenUsed="1"/>
-    <w:lsdException w:name="toc 2" w:semiHidden="1" w:uiPriority="39" w:unhideWhenUsed="1"/>
-    <w:lsdException w:name="toc 3" w:semiHidden="1" w:uiPriority="39" w:unhideWhenUsed="1"/>
-    <w:lsdException w:name="toc 4" w:semiHidden="1" w:uiPriority="39" w:unhideWhenUsed="1"/>
-    <w:lsdException w:name="toc 5" w:semiHidden="1" w:uiPriority="39" w:unhideWhenUsed="1"/>
-    <w:lsdException w:name="toc 6" w:semiHidden="1" w:uiPriority="39" w:unhideWhenUsed="1"/>
-    <w:lsdException w:name="toc 7" w:semiHidden="1" w:uiPriority="39" w:unhideWhenUsed="1"/>
-    <w:lsdException w:name="toc 8" w:semiHidden="1" w:uiPriority="39" w:unhideWhenUsed="1"/>
-    <w:lsdException w:name="toc 9" w:semiHidden="1" w:uiPriority="39" w:unhideWhenUsed="1"/>
-    <w:lsdException w:name="Normal Indent" w:semiHidden="1" w:unhideWhenUsed="1"/>
-    <w:lsdException w:name="footnote text" w:semiHidden="1" w:unhideWhenUsed="1"/>
-    <w:lsdException w:name="annotation text" w:semiHidden="1" w:unhideWhenUsed="1"/>
-    <w:lsdException w:name="header" w:semiHidden="1" w:unhideWhenUsed="1"/>
-    <w:lsdException w:name="footer" w:semiHidden="1" w:unhideWhenUsed="1"/>
-    <w:lsdException w:name="index heading" w:semiHidden="1" w:unhideWhenUsed="1"/>
-    <w:lsdException w:name="caption" w:semiHidden="1" w:uiPriority="35" w:unhideWhenUsed="1" w:qFormat="1"/>
-    <w:lsdException w:name="table of figures" w:semiHidden="1" w:unhideWhenUsed="1"/>
-    <w:lsdException w:name="envelope address" w:semiHidden="1" w:unhideWhenUsed="1"/>
-    <w:lsdException w:name="envelope return" w:semiHidden="1" w:unhideWhenUsed="1"/>
-    <w:lsdException w:name="footnote reference" w:semiHidden="1" w:unhideWhenUsed="1"/>
-    <w:lsdException w:name="annotation reference" w:semiHidden="1" w:unhideWhenUsed="1"/>
-    <w:lsdException w:name="line number" w:semiHidden="1" w:unhideWhenUsed="1"/>
-    <w:lsdException w:name="page number" w:semiHidden="1" w:unhideWhenUsed="1"/>
-    <w:lsdException w:name="endnote reference" w:semiHidden="1" w:unhideWhenUsed="1"/>
-    <w:lsdException w:name="endnote text" w:semiHidden="1" w:unhideWhenUsed="1"/>
-    <w:lsdException w:name="table of authorities" w:semiHidden="1" w:unhideWhenUsed="1"/>
-    <w:lsdException w:name="macro" w:semiHidden="1" w:unhideWhenUsed="1"/>
-    <w:lsdException w:name="toa heading" w:semiHidden="1" w:unhideWhenUsed="1"/>
-    <w:lsdException w:name="List" w:semiHidden="1" w:unhideWhenUsed="1"/>
-    <w:lsdException w:name="List Bullet" w:semiHidden="1" w:unhideWhenUsed="1"/>
-    <w:lsdException w:name="List Number" w:semiHidden="1" w:unhideWhenUsed="1"/>
-    <w:lsdException w:name="List 2" w:semiHidden="1" w:unhideWhenUsed="1"/>
-    <w:lsdException w:name="List 3" w:semiHidden="1" w:unhideWhenUsed="1"/>
-    <w:lsdException w:name="List 4" w:semiHidden="1" w:unhideWhenUsed="1"/>
-    <w:lsdException w:name="List 5" w:semiHidden="1" w:unhideWhenUsed="1"/>
-    <w:lsdException w:name="List Bullet 2" w:semiHidden="1" w:unhideWhenUsed="1"/>
-    <w:lsdException w:name="List Bullet 3" w:semiHidden="1" w:unhideWhenUsed="1"/>
-    <w:lsdException w:name="List Bullet 4" w:semiHidden="1" w:unhideWhenUsed="1"/>
-    <w:lsdException w:name="List Bullet 5" w:semiHidden="1" w:unhideWhenUsed="1"/>
-    <w:lsdException w:name="List Number 2" w:semiHidden="1" w:unhideWhenUsed="1"/>
-    <w:lsdException w:name="List Number 3" w:semiHidden="1" w:unhideWhenUsed="1"/>
-    <w:lsdException w:name="List Number 4" w:semiHidden="1" w:unhideWhenUsed="1"/>
-    <w:lsdException w:name="List Number 5" w:semiHidden="1" w:unhideWhenUsed="1"/>
-    <w:lsdException w:name="Title" w:uiPriority="10" w:qFormat="1"/>
-    <w:lsdException w:name="Closing" w:semiHidden="1" w:unhideWhenUsed="1"/>
-    <w:lsdException w:name="Signature" w:semiHidden="1" w:unhideWhenUsed="1"/>
-    <w:lsdException w:name="Default Paragraph Font" w:semiHidden="1" w:uiPriority="1" w:unhideWhenUsed="1"/>
-    <w:lsdException w:name="Body Text" w:semiHidden="1" w:unhideWhenUsed="1"/>
-    <w:lsdException w:name="Body Text Indent" w:semiHidden="1" w:unhideWhenUsed="1"/>
-    <w:lsdException w:name="List Continue" w:semiHidden="1" w:unhideWhenUsed="1"/>
-    <w:lsdException w:name="List Continue 2" w:semiHidden="1" w:unhideWhenUsed="1"/>
-    <w:lsdException w:name="List Continue 3" w:semiHidden="1" w:unhideWhenUsed="1"/>
-    <w:lsdException w:name="List Continue 4" w:semiHidden="1" w:unhideWhenUsed="1"/>
-    <w:lsdException w:name="List Continue 5" w:semiHidden="1" w:unhideWhenUsed="1"/>
-    <w:lsdException w:name="Message Header" w:semiHidden="1" w:unhideWhenUsed="1"/>
-    <w:lsdException w:name="Subtitle" w:uiPriority="11" w:qFormat="1"/>
-    <w:lsdException w:name="Salutation" w:semiHidden="1" w:unhideWhenUsed="1"/>
-    <w:lsdException w:name="Date" w:semiHidden="1" w:unhideWhenUsed="1"/>
-    <w:lsdException w:name="Body Text First Indent" w:semiHidden="1" w:unhideWhenUsed="1"/>
-    <w:lsdException w:name="Body Text First Indent 2" w:semiHidden="1" w:unhideWhenUsed="1"/>
-    <w:lsdException w:name="Note Heading" w:semiHidden="1" w:unhideWhenUsed="1"/>
-    <w:lsdException w:name="Body Text 2" w:semiHidden="1" w:unhideWhenUsed="1"/>
-    <w:lsdException w:name="Body Text 3" w:semiHidden="1" w:unhideWhenUsed="1"/>
-    <w:lsdException w:name="Body Text Indent 2" w:semiHidden="1" w:unhideWhenUsed="1"/>
-    <w:lsdException w:name="Body Text Indent 3" w:semiHidden="1" w:unhideWhenUsed="1"/>
-    <w:lsdException w:name="Block Text" w:semiHidden="1" w:unhideWhenUsed="1"/>
-    <w:lsdException w:name="Hyperlink" w:semiHidden="1" w:unhideWhenUsed="1"/>
-    <w:lsdException w:name="FollowedHyperlink" w:semiHidden="1" w:unhideWhenUsed="1"/>
-    <w:lsdException w:name="Strong" w:uiPriority="22" w:qFormat="1"/>
-    <w:lsdException w:name="Emphasis" w:uiPriority="20" w:qFormat="1"/>
-    <w:lsdException w:name="Document Map" w:semiHidden="1" w:unhideWhenUsed="1"/>
-    <w:lsdException w:name="Plain Text" w:semiHidden="1" w:unhideWhenUsed="1"/>
-    <w:lsdException w:name="E-mail Signature" w:semiHidden="1" w:unhideWhenUsed="1"/>
-    <w:lsdException w:name="HTML Top of Form" w:semiHidden="1" w:unhideWhenUsed="1"/>
-    <w:lsdException w:name="HTML Bottom of Form" w:semiHidden="1" w:unhideWhenUsed="1"/>
-    <w:lsdException w:name="Normal (Web)" w:semiHidden="1" w:unhideWhenUsed="1"/>
-    <w:lsdException w:name="HTML Acronym" w:semiHidden="1" w:unhideWhenUsed="1"/>
-    <w:lsdException w:name="HTML Address" w:semiHidden="1" w:unhideWhenUsed="1"/>
-    <w:lsdException w:name="HTML Cite" w:semiHidden="1" w:unhideWhenUsed="1"/>
-    <w:lsdException w:name="HTML Code" w:semiHidden="1" w:unhideWhenUsed="1"/>
-    <w:lsdException w:name="HTML Definition" w:semiHidden="1" w:unhideWhenUsed="1"/>
-    <w:lsdException w:name="HTML Keyboard" w:semiHidden="1" w:unhideWhenUsed="1"/>
-    <w:lsdException w:name="HTML Preformatted" w:semiHidden="1" w:unhideWhenUsed="1"/>
-    <w:lsdException w:name="HTML Sample" w:semiHidden="1" w:unhideWhenUsed="1"/>
-    <w:lsdException w:name="HTML Typewriter" w:semiHidden="1" w:unhideWhenUsed="1"/>
-    <w:lsdException w:name="HTML Variable" w:semiHidden="1" w:unhideWhenUsed="1"/>
-    <w:lsdException w:name="Normal Table" w:semiHidden="1" w:unhideWhenUsed="1"/>
-    <w:lsdException w:name="annotation subject" w:semiHidden="1" w:unhideWhenUsed="1"/>
-    <w:lsdException w:name="No List" w:semiHidden="1" w:unhideWhenUsed="1"/>
-    <w:lsdException w:name="Outline List 1" w:semiHidden="1" w:unhideWhenUsed="1"/>
-    <w:lsdException w:name="Outline List 2" w:semiHidden="1" w:unhideWhenUsed="1"/>
-    <w:lsdException w:name="Outline List 3" w:semiHidden="1" w:unhideWhenUsed="1"/>
-    <w:lsdException w:name="Table Simple 1" w:semiHidden="1" w:unhideWhenUsed="1"/>
-    <w:lsdException w:name="Table Simple 2" w:semiHidden="1" w:unhideWhenUsed="1"/>
-    <w:lsdException w:name="Table Simple 3" w:semiHidden="1" w:unhideWhenUsed="1"/>
-    <w:lsdException w:name="Table Classic 1" w:semiHidden="1" w:unhideWhenUsed="1"/>
-    <w:lsdException w:name="Table Classic 2" w:semiHidden="1" w:unhideWhenUsed="1"/>
-    <w:lsdException w:name="Table Classic 3" w:semiHidden="1" w:unhideWhenUsed="1"/>
-    <w:lsdException w:name="Table Classic 4" w:semiHidden="1" w:unhideWhenUsed="1"/>
-    <w:lsdException w:name="Table Colorful 1" w:semiHidden="1" w:unhideWhenUsed="1"/>
-    <w:lsdException w:name="Table Colorful 2" w:semiHidden="1" w:unhideWhenUsed="1"/>
-    <w:lsdException w:name="Table Colorful 3" w:semiHidden="1" w:unhideWhenUsed="1"/>
-    <w:lsdException w:name="Table Columns 1" w:semiHidden="1" w:unhideWhenUsed="1"/>
-    <w:lsdException w:name="Table Columns 2" w:semiHidden="1" w:unhideWhenUsed="1"/>
-    <w:lsdException w:name="Table Columns 3" w:semiHidden="1" w:unhideWhenUsed="1"/>
-    <w:lsdException w:name="Table Columns 4" w:semiHidden="1" w:unhideWhenUsed="1"/>
-    <w:lsdException w:name="Table Columns 5" w:semiHidden="1" w:unhideWhenUsed="1"/>
-    <w:lsdException w:name="Table Grid 1" w:semiHidden="1" w:unhideWhenUsed="1"/>
-    <w:lsdException w:name="Table Grid 2" w:semiHidden="1" w:unhideWhenUsed="1"/>
-    <w:lsdException w:name="Table Grid 3" w:semiHidden="1" w:unhideWhenUsed="1"/>
-    <w:lsdException w:name="Table Grid 4" w:semiHidden="1" w:unhideWhenUsed="1"/>
-    <w:lsdException w:name="Table Grid 5" w:semiHidden="1" w:unhideWhenUsed="1"/>
-    <w:lsdException w:name="Table Grid 6" w:semiHidden="1" w:unhideWhenUsed="1"/>
-    <w:lsdException w:name="Table Grid 7" w:semiHidden="1" w:unhideWhenUsed="1"/>
-    <w:lsdException w:name="Table Grid 8" w:semiHidden="1" w:unhideWhenUsed="1"/>
-    <w:lsdException w:name="Table List 1" w:semiHidden="1" w:unhideWhenUsed="1"/>
-    <w:lsdException w:name="Table List 2" w:semiHidden="1" w:unhideWhenUsed="1"/>
-    <w:lsdException w:name="Table List 3" w:semiHidden="1" w:unhideWhenUsed="1"/>
-    <w:lsdException w:name="Table List 4" w:semiHidden="1" w:unhideWhenUsed="1"/>
-    <w:lsdException w:name="Table List 5" w:semiHidden="1" w:unhideWhenUsed="1"/>
-    <w:lsdException w:name="Table List 6" w:semiHidden="1" w:unhideWhenUsed="1"/>
-    <w:lsdException w:name="Table List 7" w:semiHidden="1" w:unhideWhenUsed="1"/>
-    <w:lsdException w:name="Table List 8" w:semiHidden="1" w:unhideWhenUsed="1"/>
-    <w:lsdException w:name="Table 3D effects 1" w:semiHidden="1" w:unhideWhenUsed="1"/>
-    <w:lsdException w:name="Table 3D effects 2" w:semiHidden="1" w:unhideWhenUsed="1"/>
-    <w:lsdException w:name="Table 3D effects 3" w:semiHidden="1" w:unhideWhenUsed="1"/>
-    <w:lsdException w:name="Table Contemporary" w:semiHidden="1" w:unhideWhenUsed="1"/>
-    <w:lsdException w:name="Table Elegant" w:semiHidden="1" w:unhideWhenUsed="1"/>
-    <w:lsdException w:name="Table Professional" w:semiHidden="1" w:unhideWhenUsed="1"/>
-    <w:lsdException w:name="Table Subtle 1" w:semiHidden="1" w:unhideWhenUsed="1"/>
-    <w:lsdException w:name="Table Subtle 2" w:semiHidden="1" w:unhideWhenUsed="1"/>
-    <w:lsdException w:name="Table Web 1" w:semiHidden="1" w:unhideWhenUsed="1"/>
-    <w:lsdException w:name="Table Web 2" w:semiHidden="1" w:unhideWhenUsed="1"/>
-    <w:lsdException w:name="Table Web 3" w:semiHidden="1" w:unhideWhenUsed="1"/>
-    <w:lsdException w:name="Balloon Text" w:semiHidden="1" w:unhideWhenUsed="1"/>
-    <w:lsdException w:name="Table Grid" w:uiPriority="59"/>
-    <w:lsdException w:name="Table Theme" w:semiHidden="1" w:unhideWhenUsed="1"/>
-    <w:lsdException w:name="Placeholder Text" w:semiHidden="1"/>
-    <w:lsdException w:name="No Spacing" w:uiPriority="1" w:qFormat="1"/>
-    <w:lsdException w:name="Light Shading" w:uiPriority="60"/>
-    <w:lsdException w:name="Light List" w:uiPriority="61"/>
-    <w:lsdException w:name="Light Grid" w:uiPriority="62"/>
-    <w:lsdException w:name="Medium Shading 1" w:uiPriority="63"/>
-    <w:lsdException w:name="Medium Shading 2" w:uiPriority="64"/>
-    <w:lsdException w:name="Medium List 1" w:uiPriority="65"/>
-    <w:lsdException w:name="Medium List 2" w:uiPriority="66"/>
-    <w:lsdException w:name="Medium Grid 1" w:uiPriority="67"/>
-    <w:lsdException w:name="Medium Grid 2" w:uiPriority="68"/>
-    <w:lsdException w:name="Medium Grid 3" w:uiPriority="69"/>
-    <w:lsdException w:name="Dark List" w:uiPriority="70"/>
-    <w:lsdException w:name="Colorful Shading" w:uiPriority="71"/>
-    <w:lsdException w:name="Colorful List" w:uiPriority="72"/>
-    <w:lsdException w:name="Colorful Grid" w:uiPriority="73"/>
-    <w:lsdException w:name="Light Shading Accent 1" w:uiPriority="60"/>
-    <w:lsdException w:name="Light List Accent 1" w:uiPriority="61"/>
-    <w:lsdException w:name="Light Grid Accent 1" w:uiPriority="62"/>
-    <w:lsdException w:name="Medium Shading 1 Accent 1" w:uiPriority="63"/>
-    <w:lsdException w:name="Medium Shading 2 Accent 1" w:uiPriority="64"/>
-    <w:lsdException w:name="Medium List 1 Accent 1" w:uiPriority="65"/>
-    <w:lsdException w:name="Revision" w:semiHidden="1"/>
-    <w:lsdException w:name="List Paragraph" w:uiPriority="34" w:qFormat="1"/>
-    <w:lsdException w:name="Quote" w:uiPriority="29" w:qFormat="1"/>
-    <w:lsdException w:name="Intense Quote" w:uiPriority="30" w:qFormat="1"/>
-    <w:lsdException w:name="Medium List 2 Accent 1" w:uiPriority="66"/>
-    <w:lsdException w:name="Medium Grid 1 Accent 1" w:uiPriority="67"/>
-    <w:lsdException w:name="Medium Grid 2 Accent 1" w:uiPriority="68"/>
-    <w:lsdException w:name="Medium Grid 3 Accent 1" w:uiPriority="69"/>
-    <w:lsdException w:name="Dark List Accent 1" w:uiPriority="70"/>
-    <w:lsdException w:name="Colorful Shading Accent 1" w:uiPriority="71"/>
-    <w:lsdException w:name="Colorful List Accent 1" w:uiPriority="72"/>
-    <w:lsdException w:name="Colorful Grid Accent 1" w:uiPriority="73"/>
-    <w:lsdException w:name="Light Shading Accent 2" w:uiPriority="60"/>
-    <w:lsdException w:name="Light List Accent 2" w:uiPriority="61"/>
-    <w:lsdException w:name="Light Grid Accent 2" w:uiPriority="62"/>
-    <w:lsdException w:name="Medium Shading 1 Accent 2" w:uiPriority="63"/>
-    <w:lsdException w:name="Medium Shading 2 Accent 2" w:uiPriority="64"/>
-    <w:lsdException w:name="Medium List 1 Accent 2" w:uiPriority="65"/>
-    <w:lsdException w:name="Medium List 2 Accent 2" w:uiPriority="66"/>
-    <w:lsdException w:name="Medium Grid 1 Accent 2" w:uiPriority="67"/>
-    <w:lsdException w:name="Medium Grid 2 Accent 2" w:uiPriority="68"/>
-    <w:lsdException w:name="Medium Grid 3 Accent 2" w:uiPriority="69"/>
-    <w:lsdException w:name="Dark List Accent 2" w:uiPriority="70"/>
-    <w:lsdException w:name="Colorful Shading Accent 2" w:uiPriority="71"/>
-    <w:lsdException w:name="Colorful List Accent 2" w:uiPriority="72"/>
-    <w:lsdException w:name="Colorful Grid Accent 2" w:uiPriority="73"/>
-    <w:lsdException w:name="Light Shading Accent 3" w:uiPriority="60"/>
-    <w:lsdException w:name="Light List Accent 3" w:uiPriority="61"/>
-    <w:lsdException w:name="Light Grid Accent 3" w:uiPriority="62"/>
-    <w:lsdException w:name="Medium Shading 1 Accent 3" w:uiPriority="63"/>
-    <w:lsdException w:name="Medium Shading 2 Accent 3" w:uiPriority="64"/>
-    <w:lsdException w:name="Medium List 1 Accent 3" w:uiPriority="65"/>
-    <w:lsdException w:name="Medium List 2 Accent 3" w:uiPriority="66"/>
-    <w:lsdException w:name="Medium Grid 1 Accent 3" w:uiPriority="67"/>
-    <w:lsdException w:name="Medium Grid 2 Accent 3" w:uiPriority="68"/>
-    <w:lsdException w:name="Medium Grid 3 Accent 3" w:uiPriority="69"/>
-    <w:lsdException w:name="Dark List Accent 3" w:uiPriority="70"/>
-    <w:lsdException w:name="Colorful Shading Accent 3" w:uiPriority="71"/>
-    <w:lsdException w:name="Colorful List Accent 3" w:uiPriority="72"/>
-    <w:lsdException w:name="Colorful Grid Accent 3" w:uiPriority="73"/>
-    <w:lsdException w:name="Light Shading Accent 4" w:uiPriority="60"/>
-    <w:lsdException w:name="Light List Accent 4" w:uiPriority="61"/>
-    <w:lsdException w:name="Light Grid Accent 4" w:uiPriority="62"/>
-    <w:lsdException w:name="Medium Shading 1 Accent 4" w:uiPriority="63"/>
-    <w:lsdException w:name="Medium Shading 2 Accent 4" w:uiPriority="64"/>
-    <w:lsdException w:name="Medium List 1 Accent 4" w:uiPriority="65"/>
-    <w:lsdException w:name="Medium List 2 Accent 4" w:uiPriority="66"/>
-    <w:lsdException w:name="Medium Grid 1 Accent 4" w:uiPriority="67"/>
-    <w:lsdException w:name="Medium Grid 2 Accent 4" w:uiPriority="68"/>
-    <w:lsdException w:name="Medium Grid 3 Accent 4" w:uiPriority="69"/>
-    <w:lsdException w:name="Dark List Accent 4" w:uiPriority="70"/>
-    <w:lsdException w:name="Colorful Shading Accent 4" w:uiPriority="71"/>
-    <w:lsdException w:name="Colorful List Accent 4" w:uiPriority="72"/>
-    <w:lsdException w:name="Colorful Grid Accent 4" w:uiPriority="73"/>
-    <w:lsdException w:name="Light Shading Accent 5" w:uiPriority="60"/>
-    <w:lsdException w:name="Light List Accent 5" w:uiPriority="61"/>
-    <w:lsdException w:name="Light Grid Accent 5" w:uiPriority="62"/>
-    <w:lsdException w:name="Medium Shading 1 Accent 5" w:uiPriority="63"/>
-    <w:lsdException w:name="Medium Shading 2 Accent 5" w:uiPriority="64"/>
-    <w:lsdException w:name="Medium List 1 Accent 5" w:uiPriority="65"/>
-    <w:lsdException w:name="Medium List 2 Accent 5" w:uiPriority="66"/>
-    <w:lsdException w:name="Medium Grid 1 Accent 5" w:uiPriority="67"/>
-    <w:lsdException w:name="Medium Grid 2 Accent 5" w:uiPriority="68"/>
-    <w:lsdException w:name="Medium Grid 3 Accent 5" w:uiPriority="69"/>
-    <w:lsdException w:name="Dark List Accent 5" w:uiPriority="70"/>
-    <w:lsdException w:name="Colorful Shading Accent 5" w:uiPriority="71"/>
-    <w:lsdException w:name="Colorful List Accent 5" w:uiPriority="72"/>
-    <w:lsdException w:name="Colorful Grid Accent 5" w:uiPriority="73"/>
-    <w:lsdException w:name="Light Shading Accent 6" w:uiPriority="60"/>
-    <w:lsdException w:name="Light List Accent 6" w:uiPriority="61"/>
-    <w:lsdException w:name="Light Grid Accent 6" w:uiPriority="62"/>
-    <w:lsdException w:name="Medium Shading 1 Accent 6" w:uiPriority="63"/>
-    <w:lsdException w:name="Medium Shading 2 Accent 6" w:uiPriority="64"/>
-    <w:lsdException w:name="Medium List 1 Accent 6" w:uiPriority="65"/>
-    <w:lsdException w:name="Medium List 2 Accent 6" w:uiPriority="66"/>
-    <w:lsdException w:name="Medium Grid 1 Accent 6" w:uiPriority="67"/>
-    <w:lsdException w:name="Medium Grid 2 Accent 6" w:uiPriority="68"/>
-    <w:lsdException w:name="Medium Grid 3 Accent 6" w:uiPriority="69"/>
-    <w:lsdException w:name="Dark List Accent 6" w:uiPriority="70"/>
-    <w:lsdException w:name="Colorful Shading Accent 6" w:uiPriority="71"/>
-    <w:lsdException w:name="Colorful List Accent 6" w:uiPriority="72"/>
-    <w:lsdException w:name="Colorful Grid Accent 6" w:uiPriority="73"/>
-    <w:lsdException w:name="Subtle Emphasis" w:uiPriority="19" w:qFormat="1"/>
-    <w:lsdException w:name="Intense Emphasis" w:uiPriority="21" w:qFormat="1"/>
-    <w:lsdException w:name="Subtle Reference" w:uiPriority="31" w:qFormat="1"/>
-    <w:lsdException w:name="Intense Reference" w:uiPriority="32" w:qFormat="1"/>
-    <w:lsdException w:name="Book Title" w:uiPriority="33" w:qFormat="1"/>
-    <w:lsdException w:name="Bibliography" w:semiHidden="1" w:uiPriority="37" w:unhideWhenUsed="1"/>
-    <w:lsdException w:name="TOC Heading" w:semiHidden="1" w:uiPriority="39" w:unhideWhenUsed="1" w:qFormat="1"/>
-    <w:lsdException w:name="Grid Table 4" w:uiPriority="49"/>
-    <w:lsdException w:name="Grid Table 5 Dark" w:uiPriority="50"/>
-    <w:lsdException w:name="Grid Table 6 Colorful" w:uiPriority="51"/>
-    <w:lsdException w:name="Grid Table 7 Colorful" w:uiPriority="52"/>
-    <w:lsdException w:name="Grid Table 1 Light Accent 1" w:uiPriority="46"/>
-    <w:lsdException w:name="Grid Table 2 Accent 1" w:uiPriority="47"/>
-    <w:lsdException w:name="Grid Table 3 Accent 1" w:uiPriority="48"/>
-    <w:lsdException w:name="Grid Table 4 Accent 1" w:uiPriority="49"/>
-    <w:lsdException w:name="Grid Table 5 Dark Accent 1" w:uiPriority="50"/>
-    <w:lsdException w:name="Grid Table 6 Colorful Accent 1" w:uiPriority="51"/>
-    <w:lsdException w:name="Grid Table 7 Colorful Accent 1" w:uiPriority="52"/>
-    <w:lsdException w:name="Grid Table 1 Light Accent 2" w:uiPriority="46"/>
-    <w:lsdException w:name="Grid Table 2 Accent 2" w:uiPriority="47"/>
-    <w:lsdException w:name="Grid Table 3 Accent 2" w:uiPriority="48"/>
-    <w:lsdException w:name="Grid Table 4 Accent 2" w:uiPriority="49"/>
-    <w:lsdException w:name="Grid Table 5 Dark Accent 2" w:uiPriority="50"/>
-    <w:lsdException w:name="Grid Table 6 Colorful Accent 2" w:uiPriority="51"/>
-    <w:lsdException w:name="Grid Table 7 Colorful Accent 2" w:uiPriority="52"/>
-    <w:lsdException w:name="Grid Table 1 Light Accent 3" w:uiPriority="46"/>
-    <w:lsdException w:name="Grid Table 2 Accent 3" w:uiPriority="47"/>
-    <w:lsdException w:name="Grid Table 3 Accent 3" w:uiPriority="48"/>
-    <w:lsdException w:name="Grid Table 4 Accent 3" w:uiPriority="49"/>
-    <w:lsdException w:name="Grid Table 5 Dark Accent 3" w:uiPriority="50"/>
-    <w:lsdException w:name="Grid Table 6 Colorful Accent 3" w:uiPriority="51"/>
-    <w:lsdException w:name="Grid Table 7 Colorful Accent 3" w:uiPriority="52"/>
-    <w:lsdException w:name="Grid Table 1 Light Accent 4" w:uiPriority="46"/>
-    <w:lsdException w:name="Grid Table 2 Accent 4" w:uiPriority="47"/>
-    <w:lsdException w:name="Grid Table 3 Accent 4" w:uiPriority="48"/>
-    <w:lsdException w:name="Grid Table 4 Accent 4" w:uiPriority="49"/>
-    <w:lsdException w:name="Grid Table 5 Dark Accent 4" w:uiPriority="50"/>
-    <w:lsdException w:name="Grid Table 6 Colorful Accent 4" w:uiPriority="51"/>
-    <w:lsdException w:name="Grid Table 7 Colorful Accent 4" w:uiPriority="52"/>
-    <w:lsdException w:name="Grid Table 1 Light Accent 5" w:uiPriority="46"/>
-    <w:lsdException w:name="Grid Table 2 Accent 5" w:uiPriority="47"/>
-    <w:lsdException w:name="Grid Table 3 Accent 5" w:uiPriority="48"/>
-    <w:lsdException w:name="Grid Table 4 Accent 5" w:uiPriority="49"/>
-    <w:lsdException w:name="Grid Table 5 Dark Accent 5" w:uiPriority="50"/>
-    <w:lsdException w:name="Grid Table 6 Colorful Accent 5" w:uiPriority="51"/>
-    <w:lsdException w:name="Grid Table 7 Colorful Accent 5" w:uiPriority="52"/>
-    <w:lsdException w:name="Grid Table 1 Light Accent 6" w:uiPriority="46"/>
-    <w:lsdException w:name="Grid Table 2 Accent 6" w:uiPriority="47"/>
-    <w:lsdException w:name="Grid Table 3 Accent 6" w:uiPriority="48"/>
-    <w:lsdException w:name="Grid Table 4 Accent 6" w:uiPriority="49"/>
-    <w:lsdException w:name="Grid Table 5 Dark Accent 6" w:uiPriority="50"/>
-    <w:lsdException w:name="Grid Table 6 Colorful Accent 6" w:uiPriority="51"/>
-    <w:lsdException w:name="Grid Table 7 Colorful Accent 6" w:uiPriority="52"/>
-    <w:lsdException w:name="List Table 1 Light" w:uiPriority="46"/>
-    <w:lsdException w:name="List Table 2" w:uiPriority="47"/>
-    <w:lsdException w:name="List Table 3" w:uiPriority="48"/>
-    <w:lsdException w:name="List Table 4" w:uiPriority="49"/>
-    <w:lsdException w:name="List Table 5 Dark" w:uiPriority="50"/>
-    <w:lsdException w:name="List Table 6 Colorful" w:uiPriority="51"/>
-    <w:lsdException w:name="List Table 7 Colorful" w:uiPriority="52"/>
-    <w:lsdException w:name="List Table 1 Light Accent 1" w:uiPriority="46"/>
-    <w:lsdException w:name="List Table 2 Accent 1" w:uiPriority="47"/>
-    <w:lsdException w:name="List Table 3 Accent 1" w:uiPriority="48"/>
-    <w:lsdException w:name="List Table 4 Accent 1" w:uiPriority="49"/>
-    <w:lsdException w:name="List Table 5 Dark Accent 1" w:uiPriority="50"/>
-    <w:lsdException w:name="List Table 6 Colorful Accent 1" w:uiPriority="51"/>
-    <w:lsdException w:name="List Table 7 Colorful Accent 1" w:uiPriority="52"/>
-    <w:lsdException w:name="List Table 1 Light Accent 2" w:uiPriority="46"/>
-    <w:lsdException w:name="List Table 2 Accent 2" w:uiPriority="47"/>
-    <w:lsdException w:name="List Table 3 Accent 2" w:uiPriority="48"/>
-    <w:lsdException w:name="List Table 4 Accent 2" w:uiPriority="49"/>
-    <w:lsdException w:name="List Table 5 Dark Accent 2" w:uiPriority="50"/>
-    <w:lsdException w:name="List Table 6 Colorful Accent 2" w:uiPriority="51"/>
-    <w:lsdException w:name="List Table 7 Colorful Accent 2" w:uiPriority="52"/>
-    <w:lsdException w:name="List Table 1 Light Accent 3" w:uiPriority="46"/>
-    <w:lsdException w:name="List Table 2 Accent 3" w:uiPriority="47"/>
-    <w:lsdException w:name="List Table 3 Accent 3" w:uiPriority="48"/>
-    <w:lsdException w:name="List Table 4 Accent 3" w:uiPriority="49"/>
-    <w:lsdException w:name="List Table 5 Dark Accent 3" w:uiPriority="50"/>
-    <w:lsdException w:name="List Table 6 Colorful Accent 3" w:uiPriority="51"/>
-    <w:lsdException w:name="List Table 7 Colorful Accent 3" w:uiPriority="52"/>
-    <w:lsdException w:name="List Table 1 Light Accent 4" w:uiPriority="46"/>
-    <w:lsdException w:name="List Table 2 Accent 4" w:uiPriority="47"/>
-    <w:lsdException w:name="List Table 3 Accent 4" w:uiPriority="48"/>
-    <w:lsdException w:name="List Table 4 Accent 4" w:uiPriority="49"/>
-    <w:lsdException w:name="List Table 5 Dark Accent 4" w:uiPriority="50"/>
-    <w:lsdException w:name="List Table 6 Colorful Accent 4" w:uiPriority="51"/>
-    <w:lsdException w:name="List Table 7 Colorful Accent 4" w:uiPriority="52"/>
-    <w:lsdException w:name="List Table 1 Light Accent 5" w:uiPriority="46"/>
-    <w:lsdException w:name="List Table 2 Accent 5" w:uiPriority="47"/>
-    <w:lsdException w:name="List Table 3 Accent 5" w:uiPriority="48"/>
-    <w:lsdException w:name="List Table 4 Accent 5" w:uiPriority="49"/>
-    <w:lsdException w:name="List Table 5 Dark Accent 5" w:uiPriority="50"/>
-    <w:lsdException w:name="List Table 6 Colorful Accent 5" w:uiPriority="51"/>
-    <w:lsdException w:name="List Table 7 Colorful Accent 5" w:uiPriority="52"/>
-    <w:lsdException w:name="List Table 1 Light Accent 6" w:uiPriority="46"/>
-    <w:lsdException w:name="List Table 2 Accent 6" w:uiPriority="47"/>
-    <w:lsdException w:name="List Table 3 Accent 6" w:uiPriority="48"/>
-    <w:lsdException w:name="List Table 4 Accent 6" w:uiPriority="49"/>
-    <w:lsdException w:name="List Table 5 Dark Accent 6" w:uiPriority="50"/>
-    <w:lsdException w:name="List Table 6 Colorful Accent 6" w:uiPriority="51"/>
-    <w:lsdException w:name="List Table 7 Colorful Accent 6" w:uiPriority="52"/>
+  <w:latentStyles w:defLockedState="0" w:defUIPriority="99" w:defSemiHidden="1" w:defUnhideWhenUsed="1" w:defQFormat="0" w:count="267">
+    <w:lsdException w:name="Normal" w:semiHidden="0" w:uiPriority="0" w:unhideWhenUsed="0" w:qFormat="1"/>
+    <w:lsdException w:name="heading 1" w:semiHidden="0" w:uiPriority="9" w:unhideWhenUsed="0" w:qFormat="1"/>
+    <w:lsdException w:name="heading 2" w:uiPriority="9" w:qFormat="1"/>
+    <w:lsdException w:name="heading 3" w:uiPriority="9" w:qFormat="1"/>
+    <w:lsdException w:name="heading 4" w:uiPriority="9" w:qFormat="1"/>
+    <w:lsdException w:name="heading 5" w:uiPriority="9" w:qFormat="1"/>
+    <w:lsdException w:name="heading 6" w:uiPriority="9" w:qFormat="1"/>
+    <w:lsdException w:name="heading 7" w:uiPriority="9" w:qFormat="1"/>
+    <w:lsdException w:name="heading 8" w:uiPriority="9" w:qFormat="1"/>
+    <w:lsdException w:name="heading 9" w:uiPriority="9" w:qFormat="1"/>
+    <w:lsdException w:name="toc 1" w:uiPriority="39"/>
+    <w:lsdException w:name="toc 2" w:uiPriority="39"/>
+    <w:lsdException w:name="toc 3" w:uiPriority="39"/>
+    <w:lsdException w:name="toc 4" w:uiPriority="39"/>
+    <w:lsdException w:name="toc 5" w:uiPriority="39"/>
+    <w:lsdException w:name="toc 6" w:uiPriority="39"/>
+    <w:lsdException w:name="toc 7" w:uiPriority="39"/>
+    <w:lsdException w:name="toc 8" w:uiPriority="39"/>
+    <w:lsdException w:name="toc 9" w:uiPriority="39"/>
+    <w:lsdException w:name="caption" w:uiPriority="35" w:qFormat="1"/>
+    <w:lsdException w:name="Title" w:semiHidden="0" w:uiPriority="10" w:unhideWhenUsed="0" w:qFormat="1"/>
+    <w:lsdException w:name="Default Paragraph Font" w:uiPriority="1"/>
+    <w:lsdException w:name="Subtitle" w:semiHidden="0" w:uiPriority="11" w:unhideWhenUsed="0" w:qFormat="1"/>
+    <w:lsdException w:name="Strong" w:semiHidden="0" w:uiPriority="22" w:unhideWhenUsed="0" w:qFormat="1"/>
+    <w:lsdException w:name="Emphasis" w:semiHidden="0" w:uiPriority="20" w:unhideWhenUsed="0" w:qFormat="1"/>
+    <w:lsdException w:name="Table Grid" w:semiHidden="0" w:uiPriority="59" w:unhideWhenUsed="0"/>
+    <w:lsdException w:name="Placeholder Text" w:unhideWhenUsed="0"/>
+    <w:lsdException w:name="No Spacing" w:semiHidden="0" w:uiPriority="1" w:unhideWhenUsed="0" w:qFormat="1"/>
+    <w:lsdException w:name="Light Shading" w:semiHidden="0" w:uiPriority="60" w:unhideWhenUsed="0"/>
+    <w:lsdException w:name="Light List" w:semiHidden="0" w:uiPriority="61" w:unhideWhenUsed="0"/>
+    <w:lsdException w:name="Light Grid" w:semiHidden="0" w:uiPriority="62" w:unhideWhenUsed="0"/>
+    <w:lsdException w:name="Medium Shading 1" w:semiHidden="0" w:uiPriority="63" w:unhideWhenUsed="0"/>
+    <w:lsdException w:name="Medium Shading 2" w:semiHidden="0" w:uiPriority="64" w:unhideWhenUsed="0"/>
+    <w:lsdException w:name="Medium List 1" w:semiHidden="0" w:uiPriority="65" w:unhideWhenUsed="0"/>
+    <w:lsdException w:name="Medium List 2" w:semiHidden="0" w:uiPriority="66" w:unhideWhenUsed="0"/>
+    <w:lsdException w:name="Medium Grid 1" w:semiHidden="0" w:uiPriority="67" w:unhideWhenUsed="0"/>
+    <w:lsdException w:name="Medium Grid 2" w:semiHidden="0" w:uiPriority="68" w:unhideWhenUsed="0"/>
+    <w:lsdException w:name="Medium Grid 3" w:semiHidden="0" w:uiPriority="69" w:unhideWhenUsed="0"/>
+    <w:lsdException w:name="Dark List" w:semiHidden="0" w:uiPriority="70" w:unhideWhenUsed="0"/>
+    <w:lsdException w:name="Colorful Shading" w:semiHidden="0" w:uiPriority="71" w:unhideWhenUsed="0"/>
+    <w:lsdException w:name="Colorful List" w:semiHidden="0" w:uiPriority="72" w:unhideWhenUsed="0"/>
+    <w:lsdException w:name="Colorful Grid" w:semiHidden="0" w:uiPriority="73" w:unhideWhenUsed="0"/>
+    <w:lsdException w:name="Light Shading Accent 1" w:semiHidden="0" w:uiPriority="60" w:unhideWhenUsed="0"/>
+    <w:lsdException w:name="Light List Accent 1" w:semiHidden="0" w:uiPriority="61" w:unhideWhenUsed="0"/>
+    <w:lsdException w:name="Light Grid Accent 1" w:semiHidden="0" w:uiPriority="62" w:unhideWhenUsed="0"/>
+    <w:lsdException w:name="Medium Shading 1 Accent 1" w:semiHidden="0" w:uiPriority="63" w:unhideWhenUsed="0"/>
+    <w:lsdException w:name="Medium Shading 2 Accent 1" w:semiHidden="0" w:uiPriority="64" w:unhideWhenUsed="0"/>
+    <w:lsdException w:name="Medium List 1 Accent 1" w:semiHidden="0" w:uiPriority="65" w:unhideWhenUsed="0"/>
+    <w:lsdException w:name="Revision" w:unhideWhenUsed="0"/>
+    <w:lsdException w:name="List Paragraph" w:semiHidden="0" w:uiPriority="34" w:unhideWhenUsed="0" w:qFormat="1"/>
+    <w:lsdException w:name="Quote" w:semiHidden="0" w:uiPriority="29" w:unhideWhenUsed="0" w:qFormat="1"/>
+    <w:lsdException w:name="Intense Quote" w:semiHidden="0" w:uiPriority="30" w:unhideWhenUsed="0" w:qFormat="1"/>
+    <w:lsdException w:name="Medium List 2 Accent 1" w:semiHidden="0" w:uiPriority="66" w:unhideWhenUsed="0"/>
+    <w:lsdException w:name="Medium Grid 1 Accent 1" w:semiHidden="0" w:uiPriority="67" w:unhideWhenUsed="0"/>
+    <w:lsdException w:name="Medium Grid 2 Accent 1" w:semiHidden="0" w:uiPriority="68" w:unhideWhenUsed="0"/>
+    <w:lsdException w:name="Medium Grid 3 Accent 1" w:semiHidden="0" w:uiPriority="69" w:unhideWhenUsed="0"/>
+    <w:lsdException w:name="Dark List Accent 1" w:semiHidden="0" w:uiPriority="70" w:unhideWhenUsed="0"/>
+    <w:lsdException w:name="Colorful Shading Accent 1" w:semiHidden="0" w:uiPriority="71" w:unhideWhenUsed="0"/>
+    <w:lsdException w:name="Colorful List Accent 1" w:semiHidden="0" w:uiPriority="72" w:unhideWhenUsed="0"/>
+    <w:lsdException w:name="Colorful Grid Accent 1" w:semiHidden="0" w:uiPriority="73" w:unhideWhenUsed="0"/>
+    <w:lsdException w:name="Light Shading Accent 2" w:semiHidden="0" w:uiPriority="60" w:unhideWhenUsed="0"/>
+    <w:lsdException w:name="Light List Accent 2" w:semiHidden="0" w:uiPriority="61" w:unhideWhenUsed="0"/>
+    <w:lsdException w:name="Light Grid Accent 2" w:semiHidden="0" w:uiPriority="62" w:unhideWhenUsed="0"/>
+    <w:lsdException w:name="Medium Shading 1 Accent 2" w:semiHidden="0" w:uiPriority="63" w:unhideWhenUsed="0"/>
+    <w:lsdException w:name="Medium Shading 2 Accent 2" w:semiHidden="0" w:uiPriority="64" w:unhideWhenUsed="0"/>
+    <w:lsdException w:name="Medium List 1 Accent 2" w:semiHidden="0" w:uiPriority="65" w:unhideWhenUsed="0"/>
+    <w:lsdException w:name="Medium List 2 Accent 2" w:semiHidden="0" w:uiPriority="66" w:unhideWhenUsed="0"/>
+    <w:lsdException w:name="Medium Grid 1 Accent 2" w:semiHidden="0" w:uiPriority="67" w:unhideWhenUsed="0"/>
+    <w:lsdException w:name="Medium Grid 2 Accent 2" w:semiHidden="0" w:uiPriority="68" w:unhideWhenUsed="0"/>
+    <w:lsdException w:name="Medium Grid 3 Accent 2" w:semiHidden="0" w:uiPriority="69" w:unhideWhenUsed="0"/>
+    <w:lsdException w:name="Dark List Accent 2" w:semiHidden="0" w:uiPriority="70" w:unhideWhenUsed="0"/>
+    <w:lsdException w:name="Colorful Shading Accent 2" w:semiHidden="0" w:uiPriority="71" w:unhideWhenUsed="0"/>
+    <w:lsdException w:name="Colorful List Accent 2" w:semiHidden="0" w:uiPriority="72" w:unhideWhenUsed="0"/>
+    <w:lsdException w:name="Colorful Grid Accent 2" w:semiHidden="0" w:uiPriority="73" w:unhideWhenUsed="0"/>
+    <w:lsdException w:name="Light Shading Accent 3" w:semiHidden="0" w:uiPriority="60" w:unhideWhenUsed="0"/>
+    <w:lsdException w:name="Light List Accent 3" w:semiHidden="0" w:uiPriority="61" w:unhideWhenUsed="0"/>
+    <w:lsdException w:name="Light Grid Accent 3" w:semiHidden="0" w:uiPriority="62" w:unhideWhenUsed="0"/>
+    <w:lsdException w:name="Medium Shading 1 Accent 3" w:semiHidden="0" w:uiPriority="63" w:unhideWhenUsed="0"/>
+    <w:lsdException w:name="Medium Shading 2 Accent 3" w:semiHidden="0" w:uiPriority="64" w:unhideWhenUsed="0"/>
+    <w:lsdException w:name="Medium List 1 Accent 3" w:semiHidden="0" w:uiPriority="65" w:unhideWhenUsed="0"/>
+    <w:lsdException w:name="Medium List 2 Accent 3" w:semiHidden="0" w:uiPriority="66" w:unhideWhenUsed="0"/>
+    <w:lsdException w:name="Medium Grid 1 Accent 3" w:semiHidden="0" w:uiPriority="67" w:unhideWhenUsed="0"/>
+    <w:lsdException w:name="Medium Grid 2 Accent 3" w:semiHidden="0" w:uiPriority="68" w:unhideWhenUsed="0"/>
+    <w:lsdException w:name="Medium Grid 3 Accent 3" w:semiHidden="0" w:uiPriority="69" w:unhideWhenUsed="0"/>
+    <w:lsdException w:name="Dark List Accent 3" w:semiHidden="0" w:uiPriority="70" w:unhideWhenUsed="0"/>
+    <w:lsdException w:name="Colorful Shading Accent 3" w:semiHidden="0" w:uiPriority="71" w:unhideWhenUsed="0"/>
+    <w:lsdException w:name="Colorful List Accent 3" w:semiHidden="0" w:uiPriority="72" w:unhideWhenUsed="0"/>
+    <w:lsdException w:name="Colorful Grid Accent 3" w:semiHidden="0" w:uiPriority="73" w:unhideWhenUsed="0"/>
+    <w:lsdException w:name="Light Shading Accent 4" w:semiHidden="0" w:uiPriority="60" w:unhideWhenUsed="0"/>
+    <w:lsdException w:name="Light List Accent 4" w:semiHidden="0" w:uiPriority="61" w:unhideWhenUsed="0"/>
+    <w:lsdException w:name="Light Grid Accent 4" w:semiHidden="0" w:uiPriority="62" w:unhideWhenUsed="0"/>
+    <w:lsdException w:name="Medium Shading 1 Accent 4" w:semiHidden="0" w:uiPriority="63" w:unhideWhenUsed="0"/>
+    <w:lsdException w:name="Medium Shading 2 Accent 4" w:semiHidden="0" w:uiPriority="64" w:unhideWhenUsed="0"/>
+    <w:lsdException w:name="Medium List 1 Accent 4" w:semiHidden="0" w:uiPriority="65" w:unhideWhenUsed="0"/>
+    <w:lsdException w:name="Medium List 2 Accent 4" w:semiHidden="0" w:uiPriority="66" w:unhideWhenUsed="0"/>
+    <w:lsdException w:name="Medium Grid 1 Accent 4" w:semiHidden="0" w:uiPriority="67" w:unhideWhenUsed="0"/>
+    <w:lsdException w:name="Medium Grid 2 Accent 4" w:semiHidden="0" w:uiPriority="68" w:unhideWhenUsed="0"/>
+    <w:lsdException w:name="Medium Grid 3 Accent 4" w:semiHidden="0" w:uiPriority="69" w:unhideWhenUsed="0"/>
+    <w:lsdException w:name="Dark List Accent 4" w:semiHidden="0" w:uiPriority="70" w:unhideWhenUsed="0"/>
+    <w:lsdException w:name="Colorful Shading Accent 4" w:semiHidden="0" w:uiPriority="71" w:unhideWhenUsed="0"/>
+    <w:lsdException w:name="Colorful List Accent 4" w:semiHidden="0" w:uiPriority="72" w:unhideWhenUsed="0"/>
+    <w:lsdException w:name="Colorful Grid Accent 4" w:semiHidden="0" w:uiPriority="73" w:unhideWhenUsed="0"/>
+    <w:lsdException w:name="Light Shading Accent 5" w:semiHidden="0" w:uiPriority="60" w:unhideWhenUsed="0"/>
+    <w:lsdException w:name="Light List Accent 5" w:semiHidden="0" w:uiPriority="61" w:unhideWhenUsed="0"/>
+    <w:lsdException w:name="Light Grid Accent 5" w:semiHidden="0" w:uiPriority="62" w:unhideWhenUsed="0"/>
+    <w:lsdException w:name="Medium Shading 1 Accent 5" w:semiHidden="0" w:uiPriority="63" w:unhideWhenUsed="0"/>
+    <w:lsdException w:name="Medium Shading 2 Accent 5" w:semiHidden="0" w:uiPriority="64" w:unhideWhenUsed="0"/>
+    <w:lsdException w:name="Medium List 1 Accent 5" w:semiHidden="0" w:uiPriority="65" w:unhideWhenUsed="0"/>
+    <w:lsdException w:name="Medium List 2 Accent 5" w:semiHidden="0" w:uiPriority="66" w:unhideWhenUsed="0"/>
+    <w:lsdException w:name="Medium Grid 1 Accent 5" w:semiHidden="0" w:uiPriority="67" w:unhideWhenUsed="0"/>
+    <w:lsdException w:name="Medium Grid 2 Accent 5" w:semiHidden="0" w:uiPriority="68" w:unhideWhenUsed="0"/>
+    <w:lsdException w:name="Medium Grid 3 Accent 5" w:semiHidden="0" w:uiPriority="69" w:unhideWhenUsed="0"/>
+    <w:lsdException w:name="Dark List Accent 5" w:semiHidden="0" w:uiPriority="70" w:unhideWhenUsed="0"/>
+    <w:lsdException w:name="Colorful Shading Accent 5" w:semiHidden="0" w:uiPriority="71" w:unhideWhenUsed="0"/>
+    <w:lsdException w:name="Colorful List Accent 5" w:semiHidden="0" w:uiPriority="72" w:unhideWhenUsed="0"/>
+    <w:lsdException w:name="Colorful Grid Accent 5" w:semiHidden="0" w:uiPriority="73" w:unhideWhenUsed="0"/>
+    <w:lsdException w:name="Light Shading Accent 6" w:semiHidden="0" w:uiPriority="60" w:unhideWhenUsed="0"/>
+    <w:lsdException w:name="Light List Accent 6" w:semiHidden="0" w:uiPriority="61" w:unhideWhenUsed="0"/>
+    <w:lsdException w:name="Light Grid Accent 6" w:semiHidden="0" w:uiPriority="62" w:unhideWhenUsed="0"/>
+    <w:lsdException w:name="Medium Shading 1 Accent 6" w:semiHidden="0" w:uiPriority="63" w:unhideWhenUsed="0"/>
+    <w:lsdException w:name="Medium Shading 2 Accent 6" w:semiHidden="0" w:uiPriority="64" w:unhideWhenUsed="0"/>
+    <w:lsdException w:name="Medium List 1 Accent 6" w:semiHidden="0" w:uiPriority="65" w:unhideWhenUsed="0"/>
+    <w:lsdException w:name="Medium List 2 Accent 6" w:semiHidden="0" w:uiPriority="66" w:unhideWhenUsed="0"/>
+    <w:lsdException w:name="Medium Grid 1 Accent 6" w:semiHidden="0" w:uiPriority="67" w:unhideWhenUsed="0"/>
+    <w:lsdException w:name="Medium Grid 2 Accent 6" w:semiHidden="0" w:uiPriority="68" w:unhideWhenUsed="0"/>
+    <w:lsdException w:name="Medium Grid 3 Accent 6" w:semiHidden="0" w:uiPriority="69" w:unhideWhenUsed="0"/>
+    <w:lsdException w:name="Dark List Accent 6" w:semiHidden="0" w:uiPriority="70" w:unhideWhenUsed="0"/>
+    <w:lsdException w:name="Colorful Shading Accent 6" w:semiHidden="0" w:uiPriority="71" w:unhideWhenUsed="0"/>
+    <w:lsdException w:name="Colorful List Accent 6" w:semiHidden="0" w:uiPriority="72" w:unhideWhenUsed="0"/>
+    <w:lsdException w:name="Colorful Grid Accent 6" w:semiHidden="0" w:uiPriority="73" w:unhideWhenUsed="0"/>
+    <w:lsdException w:name="Subtle Emphasis" w:semiHidden="0" w:uiPriority="19" w:unhideWhenUsed="0" w:qFormat="1"/>
+    <w:lsdException w:name="Intense Emphasis" w:semiHidden="0" w:uiPriority="21" w:unhideWhenUsed="0" w:qFormat="1"/>
+    <w:lsdException w:name="Subtle Reference" w:semiHidden="0" w:uiPriority="31" w:unhideWhenUsed="0" w:qFormat="1"/>
+    <w:lsdException w:name="Intense Reference" w:semiHidden="0" w:uiPriority="32" w:unhideWhenUsed="0" w:qFormat="1"/>
+    <w:lsdException w:name="Book Title" w:semiHidden="0" w:uiPriority="33" w:unhideWhenUsed="0" w:qFormat="1"/>
+    <w:lsdException w:name="Bibliography" w:uiPriority="37"/>
+    <w:lsdException w:name="TOC Heading" w:uiPriority="39" w:qFormat="1"/>
   </w:latentStyles>
   <w:style w:type="paragraph" w:default="1" w:styleId="Normal">
     <w:name w:val="Normal"/>
@@ -9050,6 +8865,7 @@
     <w:uiPriority w:val="99"/>
     <w:semiHidden/>
     <w:unhideWhenUsed/>
+    <w:qFormat/>
     <w:tblPr>
       <w:tblInd w:w="0" w:type="dxa"/>
       <w:tblCellMar>
@@ -10092,7 +9908,7 @@
   <a:extraClrSchemeLst/>
   <a:extLst>
     <a:ext uri="{05A4C25C-085E-4340-85A3-A5531E510DB2}">
-      <thm15:themeFamily xmlns:thm15="http://schemas.microsoft.com/office/thememl/2012/main" name="Vapor Trail" id="{4FDF2955-7D9C-493C-B9F9-C205151B46CD}" vid="{8F31A783-2159-4870-BC29-2BA7D038EA44}"/>
+      <thm15:themeFamily xmlns="" xmlns:thm15="http://schemas.microsoft.com/office/thememl/2012/main" name="Vapor Trail" id="{4FDF2955-7D9C-493C-B9F9-C205151B46CD}" vid="{8F31A783-2159-4870-BC29-2BA7D038EA44}"/>
     </a:ext>
   </a:extLst>
 </a:theme>
@@ -10103,7 +9919,7 @@
 </file>
 
 <file path=customXml/itemProps1.xml><?xml version="1.0" encoding="utf-8"?>
-<ds:datastoreItem xmlns:ds="http://schemas.openxmlformats.org/officeDocument/2006/customXml" ds:itemID="{CF7486B6-F34A-43C7-965B-F32FAB7640D3}">
+<ds:datastoreItem xmlns:ds="http://schemas.openxmlformats.org/officeDocument/2006/customXml" ds:itemID="{6D4C42C5-23EB-48CA-BE8D-24CC5B20C988}">
   <ds:schemaRefs>
     <ds:schemaRef ds:uri="http://schemas.openxmlformats.org/officeDocument/2006/bibliography"/>
   </ds:schemaRefs>

</xml_diff>

<commit_message>
GUI refactor and loads of documents added
</commit_message>
<xml_diff>
--- a/Documents/Functional Specification/Functional_Spec.docx
+++ b/Documents/Functional Specification/Functional_Spec.docx
@@ -1,6 +1,6 @@
 
 <file path=word/document.xml><?xml version="1.0" encoding="utf-8"?>
-<w:document xmlns:ve="http://schemas.openxmlformats.org/markup-compatibility/2006" xmlns:o="urn:schemas-microsoft-com:office:office" xmlns:r="http://schemas.openxmlformats.org/officeDocument/2006/relationships" xmlns:m="http://schemas.openxmlformats.org/officeDocument/2006/math" xmlns:v="urn:schemas-microsoft-com:vml" xmlns:wp="http://schemas.openxmlformats.org/drawingml/2006/wordprocessingDrawing" xmlns:w10="urn:schemas-microsoft-com:office:word" xmlns:w="http://schemas.openxmlformats.org/wordprocessingml/2006/main" xmlns:wne="http://schemas.microsoft.com/office/word/2006/wordml">
+<w:document xmlns:wpc="http://schemas.microsoft.com/office/word/2010/wordprocessingCanvas" xmlns:mc="http://schemas.openxmlformats.org/markup-compatibility/2006" xmlns:o="urn:schemas-microsoft-com:office:office" xmlns:r="http://schemas.openxmlformats.org/officeDocument/2006/relationships" xmlns:m="http://schemas.openxmlformats.org/officeDocument/2006/math" xmlns:v="urn:schemas-microsoft-com:vml" xmlns:wp14="http://schemas.microsoft.com/office/word/2010/wordprocessingDrawing" xmlns:wp="http://schemas.openxmlformats.org/drawingml/2006/wordprocessingDrawing" xmlns:w10="urn:schemas-microsoft-com:office:word" xmlns:w="http://schemas.openxmlformats.org/wordprocessingml/2006/main" xmlns:w14="http://schemas.microsoft.com/office/word/2010/wordml" xmlns:w15="http://schemas.microsoft.com/office/word/2012/wordml" xmlns:wpg="http://schemas.microsoft.com/office/word/2010/wordprocessingGroup" xmlns:wpi="http://schemas.microsoft.com/office/word/2010/wordprocessingInk" xmlns:wne="http://schemas.microsoft.com/office/word/2006/wordml" xmlns:wps="http://schemas.microsoft.com/office/word/2010/wordprocessingShape" mc:Ignorable="w14 w15 wp14">
   <w:body>
     <w:p>
       <w:pPr>
@@ -44,7 +44,7 @@
           <w:lang w:eastAsia="en-GB"/>
         </w:rPr>
         <w:drawing>
-          <wp:inline distT="0" distB="0" distL="0" distR="0">
+          <wp:inline distT="0" distB="0" distL="0" distR="0" wp14:anchorId="23B8FAA1" wp14:editId="0E1FB039">
             <wp:extent cx="3690498" cy="2295525"/>
             <wp:effectExtent l="0" t="0" r="5715" b="0"/>
             <wp:docPr id="6" name="Picture 6" descr="C:\Users\James\AppData\Local\Microsoft\Windows\INetCache\Content.Word\1510864_10152222978819882_1653651865_n.jpg"/>
@@ -64,7 +64,7 @@
                     <a:blip r:embed="rId8">
                       <a:extLst>
                         <a:ext uri="{28A0092B-C50C-407E-A947-70E740481C1C}">
-                          <a14:useLocalDpi xmlns="" xmlns:wpc="http://schemas.microsoft.com/office/word/2010/wordprocessingCanvas" xmlns:mc="http://schemas.openxmlformats.org/markup-compatibility/2006" xmlns:o="urn:schemas-microsoft-com:office:office" xmlns:v="urn:schemas-microsoft-com:vml" xmlns:wp14="http://schemas.microsoft.com/office/word/2010/wordprocessingDrawing" xmlns:w10="urn:schemas-microsoft-com:office:word" xmlns:w="http://schemas.openxmlformats.org/wordprocessingml/2006/main" xmlns:w14="http://schemas.microsoft.com/office/word/2010/wordml" xmlns:w15="http://schemas.microsoft.com/office/word/2012/wordml" xmlns:wpg="http://schemas.microsoft.com/office/word/2010/wordprocessingGroup" xmlns:wpi="http://schemas.microsoft.com/office/word/2010/wordprocessingInk" xmlns:wps="http://schemas.microsoft.com/office/word/2010/wordprocessingShape" xmlns:a14="http://schemas.microsoft.com/office/drawing/2010/main" val="0"/>
+                          <a14:useLocalDpi xmlns:a14="http://schemas.microsoft.com/office/drawing/2010/main" val="0"/>
                         </a:ext>
                       </a:extLst>
                     </a:blip>
@@ -149,25 +149,7 @@
         <w:rPr>
           <w:lang w:val="en-US"/>
         </w:rPr>
-        <w:t>Steve Thorpe</w:t>
-      </w:r>
-      <w:r>
-        <w:rPr>
-          <w:lang w:val="en-US"/>
-        </w:rPr>
-        <w:t xml:space="preserve">, </w:t>
-      </w:r>
-      <w:r>
-        <w:rPr>
-          <w:lang w:val="en-US"/>
-        </w:rPr>
-        <w:t xml:space="preserve">Marketing Team, </w:t>
-      </w:r>
-      <w:r>
-        <w:rPr>
-          <w:lang w:val="en-US"/>
-        </w:rPr>
-        <w:t>James Oatley</w:t>
+        <w:t>Unknown, James Oatley</w:t>
       </w:r>
     </w:p>
     <w:p>
@@ -224,7 +206,7 @@
       <w:tblPr>
         <w:tblStyle w:val="TableGrid"/>
         <w:tblW w:w="0" w:type="auto"/>
-        <w:tblLook w:val="04A0"/>
+        <w:tblLook w:val="04A0" w:firstRow="1" w:lastRow="0" w:firstColumn="1" w:lastColumn="0" w:noHBand="0" w:noVBand="1"/>
       </w:tblPr>
       <w:tblGrid>
         <w:gridCol w:w="1125"/>
@@ -408,7 +390,7 @@
                 <w:i/>
                 <w:lang w:val="en-US"/>
               </w:rPr>
-              <w:t>Steve Thorpe</w:t>
+              <w:t>Unknown</w:t>
             </w:r>
           </w:p>
         </w:tc>
@@ -480,7 +462,7 @@
                 <w:szCs w:val="18"/>
                 <w:lang w:val="en-US"/>
               </w:rPr>
-              <w:t>Created the original document, marketing parts author unknown.</w:t>
+              <w:t>N/A</w:t>
             </w:r>
           </w:p>
         </w:tc>
@@ -625,12 +607,6 @@
                 <w:lang w:val="en-US"/>
               </w:rPr>
             </w:pPr>
-            <w:r>
-              <w:rPr>
-                <w:lang w:val="en-US"/>
-              </w:rPr>
-              <w:t>1.1</w:t>
-            </w:r>
           </w:p>
         </w:tc>
         <w:tc>
@@ -645,12 +621,6 @@
                 <w:lang w:val="en-US"/>
               </w:rPr>
             </w:pPr>
-            <w:r>
-              <w:rPr>
-                <w:lang w:val="en-US"/>
-              </w:rPr>
-              <w:t>Steve Thorpe</w:t>
-            </w:r>
           </w:p>
         </w:tc>
         <w:tc>
@@ -665,12 +635,6 @@
                 <w:lang w:val="en-US"/>
               </w:rPr>
             </w:pPr>
-            <w:r>
-              <w:rPr>
-                <w:lang w:val="en-US"/>
-              </w:rPr>
-              <w:t>05//5/2014</w:t>
-            </w:r>
           </w:p>
         </w:tc>
         <w:tc>
@@ -686,14 +650,6 @@
                 <w:lang w:val="en-US"/>
               </w:rPr>
             </w:pPr>
-            <w:r>
-              <w:rPr>
-                <w:sz w:val="18"/>
-                <w:szCs w:val="18"/>
-                <w:lang w:val="en-US"/>
-              </w:rPr>
-              <w:t>Section 1.1</w:t>
-            </w:r>
           </w:p>
         </w:tc>
         <w:tc>
@@ -710,15 +666,6 @@
                 <w:lang w:val="en-US"/>
               </w:rPr>
             </w:pPr>
-            <w:r>
-              <w:rPr>
-                <w:i/>
-                <w:sz w:val="18"/>
-                <w:szCs w:val="18"/>
-                <w:lang w:val="en-US"/>
-              </w:rPr>
-              <w:t>Removed the Social networking and online store requirements.</w:t>
-            </w:r>
           </w:p>
         </w:tc>
       </w:tr>
@@ -2056,7 +2003,6 @@
       <w:bookmarkStart w:id="17" w:name="_Toc378854930"/>
       <w:bookmarkStart w:id="18" w:name="_Toc384516402"/>
       <w:r>
-        <w:lastRenderedPageBreak/>
         <w:t>Introduction</w:t>
       </w:r>
       <w:bookmarkEnd w:id="17"/>
@@ -2563,6 +2509,24 @@
     </w:p>
     <w:p>
       <w:pPr>
+        <w:pStyle w:val="ListParagraph"/>
+        <w:numPr>
+          <w:ilvl w:val="0"/>
+          <w:numId w:val="10"/>
+        </w:numPr>
+        <w:rPr>
+          <w:lang w:val="en-US"/>
+        </w:rPr>
+      </w:pPr>
+      <w:r>
+        <w:rPr>
+          <w:lang w:val="en-US"/>
+        </w:rPr>
+        <w:t>An online store of additional recipe suits/packages (slideshows) and cooking supplies</w:t>
+      </w:r>
+    </w:p>
+    <w:p>
+      <w:pPr>
         <w:rPr>
           <w:lang w:val="en-US"/>
         </w:rPr>
@@ -2605,11 +2569,7 @@
     </w:p>
     <w:p>
       <w:r>
-        <w:t xml:space="preserve">A small survey was run. The intended content is aimed at healthy eating for students, thus the survey looked to find how interested students are in eating healthier and on budget. From the survey 100% of the participants were interesting in eating healthier and on a budget to varying degrees, cementing the intended concept into the project plan.  </w:t>
-      </w:r>
-      <w:r>
-        <w:lastRenderedPageBreak/>
-        <w:t xml:space="preserve">The results also showed that 77% of students would prefer an interactive cookbook program over a regular cookbook or web resource and were willing to pay for it. </w:t>
+        <w:t xml:space="preserve">A small survey was run. The intended content is aimed at healthy eating for students, thus the survey looked to find how interested students are in eating healthier and on budget. From the survey 100% of the participants were interesting in eating healthier and on a budget to varying degrees, cementing the intended concept into the project plan.  The results also showed that 77% of students would prefer an interactive cookbook program over a regular cookbook or web resource and were willing to pay for it. </w:t>
       </w:r>
     </w:p>
     <w:p>
@@ -2699,7 +2659,7 @@
 </file>
 
 <file path=word/endnotes.xml><?xml version="1.0" encoding="utf-8"?>
-<w:endnotes xmlns:ve="http://schemas.openxmlformats.org/markup-compatibility/2006" xmlns:o="urn:schemas-microsoft-com:office:office" xmlns:r="http://schemas.openxmlformats.org/officeDocument/2006/relationships" xmlns:m="http://schemas.openxmlformats.org/officeDocument/2006/math" xmlns:v="urn:schemas-microsoft-com:vml" xmlns:wp="http://schemas.openxmlformats.org/drawingml/2006/wordprocessingDrawing" xmlns:w10="urn:schemas-microsoft-com:office:word" xmlns:w="http://schemas.openxmlformats.org/wordprocessingml/2006/main" xmlns:wne="http://schemas.microsoft.com/office/word/2006/wordml">
+<w:endnotes xmlns:wpc="http://schemas.microsoft.com/office/word/2010/wordprocessingCanvas" xmlns:mc="http://schemas.openxmlformats.org/markup-compatibility/2006" xmlns:o="urn:schemas-microsoft-com:office:office" xmlns:r="http://schemas.openxmlformats.org/officeDocument/2006/relationships" xmlns:m="http://schemas.openxmlformats.org/officeDocument/2006/math" xmlns:v="urn:schemas-microsoft-com:vml" xmlns:wp14="http://schemas.microsoft.com/office/word/2010/wordprocessingDrawing" xmlns:wp="http://schemas.openxmlformats.org/drawingml/2006/wordprocessingDrawing" xmlns:w10="urn:schemas-microsoft-com:office:word" xmlns:w="http://schemas.openxmlformats.org/wordprocessingml/2006/main" xmlns:w14="http://schemas.microsoft.com/office/word/2010/wordml" xmlns:w15="http://schemas.microsoft.com/office/word/2012/wordml" xmlns:wpg="http://schemas.microsoft.com/office/word/2010/wordprocessingGroup" xmlns:wpi="http://schemas.microsoft.com/office/word/2010/wordprocessingInk" xmlns:wne="http://schemas.microsoft.com/office/word/2006/wordml" xmlns:wps="http://schemas.microsoft.com/office/word/2010/wordprocessingShape" mc:Ignorable="w14 w15 wp14">
   <w:endnote w:type="separator" w:id="-1">
     <w:p>
       <w:pPr>
@@ -2724,7 +2684,7 @@
 </file>
 
 <file path=word/footer1.xml><?xml version="1.0" encoding="utf-8"?>
-<w:ftr xmlns:ve="http://schemas.openxmlformats.org/markup-compatibility/2006" xmlns:o="urn:schemas-microsoft-com:office:office" xmlns:r="http://schemas.openxmlformats.org/officeDocument/2006/relationships" xmlns:m="http://schemas.openxmlformats.org/officeDocument/2006/math" xmlns:v="urn:schemas-microsoft-com:vml" xmlns:wp="http://schemas.openxmlformats.org/drawingml/2006/wordprocessingDrawing" xmlns:w10="urn:schemas-microsoft-com:office:word" xmlns:w="http://schemas.openxmlformats.org/wordprocessingml/2006/main" xmlns:wne="http://schemas.microsoft.com/office/word/2006/wordml">
+<w:ftr xmlns:wpc="http://schemas.microsoft.com/office/word/2010/wordprocessingCanvas" xmlns:mc="http://schemas.openxmlformats.org/markup-compatibility/2006" xmlns:o="urn:schemas-microsoft-com:office:office" xmlns:r="http://schemas.openxmlformats.org/officeDocument/2006/relationships" xmlns:m="http://schemas.openxmlformats.org/officeDocument/2006/math" xmlns:v="urn:schemas-microsoft-com:vml" xmlns:wp14="http://schemas.microsoft.com/office/word/2010/wordprocessingDrawing" xmlns:wp="http://schemas.openxmlformats.org/drawingml/2006/wordprocessingDrawing" xmlns:w10="urn:schemas-microsoft-com:office:word" xmlns:w="http://schemas.openxmlformats.org/wordprocessingml/2006/main" xmlns:w14="http://schemas.microsoft.com/office/word/2010/wordml" xmlns:w15="http://schemas.microsoft.com/office/word/2012/wordml" xmlns:wpg="http://schemas.microsoft.com/office/word/2010/wordprocessingGroup" xmlns:wpi="http://schemas.microsoft.com/office/word/2010/wordprocessingInk" xmlns:wne="http://schemas.microsoft.com/office/word/2006/wordml" xmlns:wps="http://schemas.microsoft.com/office/word/2010/wordprocessingShape" mc:Ignorable="w14 w15 wp14">
   <w:p>
     <w:pPr>
       <w:pStyle w:val="Footer"/>
@@ -2794,7 +2754,7 @@
 </file>
 
 <file path=word/footer2.xml><?xml version="1.0" encoding="utf-8"?>
-<w:ftr xmlns:ve="http://schemas.openxmlformats.org/markup-compatibility/2006" xmlns:o="urn:schemas-microsoft-com:office:office" xmlns:r="http://schemas.openxmlformats.org/officeDocument/2006/relationships" xmlns:m="http://schemas.openxmlformats.org/officeDocument/2006/math" xmlns:v="urn:schemas-microsoft-com:vml" xmlns:wp="http://schemas.openxmlformats.org/drawingml/2006/wordprocessingDrawing" xmlns:w10="urn:schemas-microsoft-com:office:word" xmlns:w="http://schemas.openxmlformats.org/wordprocessingml/2006/main" xmlns:wne="http://schemas.microsoft.com/office/word/2006/wordml">
+<w:ftr xmlns:wpc="http://schemas.microsoft.com/office/word/2010/wordprocessingCanvas" xmlns:mc="http://schemas.openxmlformats.org/markup-compatibility/2006" xmlns:o="urn:schemas-microsoft-com:office:office" xmlns:r="http://schemas.openxmlformats.org/officeDocument/2006/relationships" xmlns:m="http://schemas.openxmlformats.org/officeDocument/2006/math" xmlns:v="urn:schemas-microsoft-com:vml" xmlns:wp14="http://schemas.microsoft.com/office/word/2010/wordprocessingDrawing" xmlns:wp="http://schemas.openxmlformats.org/drawingml/2006/wordprocessingDrawing" xmlns:w10="urn:schemas-microsoft-com:office:word" xmlns:w="http://schemas.openxmlformats.org/wordprocessingml/2006/main" xmlns:w14="http://schemas.microsoft.com/office/word/2010/wordml" xmlns:w15="http://schemas.microsoft.com/office/word/2012/wordml" xmlns:wpg="http://schemas.microsoft.com/office/word/2010/wordprocessingGroup" xmlns:wpi="http://schemas.microsoft.com/office/word/2010/wordprocessingInk" xmlns:wne="http://schemas.microsoft.com/office/word/2006/wordml" xmlns:wps="http://schemas.microsoft.com/office/word/2010/wordprocessingShape" mc:Ignorable="w14 w15 wp14">
   <w:p>
     <w:pPr>
       <w:pStyle w:val="Footer"/>
@@ -2838,7 +2798,7 @@
 </file>
 
 <file path=word/footnotes.xml><?xml version="1.0" encoding="utf-8"?>
-<w:footnotes xmlns:ve="http://schemas.openxmlformats.org/markup-compatibility/2006" xmlns:o="urn:schemas-microsoft-com:office:office" xmlns:r="http://schemas.openxmlformats.org/officeDocument/2006/relationships" xmlns:m="http://schemas.openxmlformats.org/officeDocument/2006/math" xmlns:v="urn:schemas-microsoft-com:vml" xmlns:wp="http://schemas.openxmlformats.org/drawingml/2006/wordprocessingDrawing" xmlns:w10="urn:schemas-microsoft-com:office:word" xmlns:w="http://schemas.openxmlformats.org/wordprocessingml/2006/main" xmlns:wne="http://schemas.microsoft.com/office/word/2006/wordml">
+<w:footnotes xmlns:wpc="http://schemas.microsoft.com/office/word/2010/wordprocessingCanvas" xmlns:mc="http://schemas.openxmlformats.org/markup-compatibility/2006" xmlns:o="urn:schemas-microsoft-com:office:office" xmlns:r="http://schemas.openxmlformats.org/officeDocument/2006/relationships" xmlns:m="http://schemas.openxmlformats.org/officeDocument/2006/math" xmlns:v="urn:schemas-microsoft-com:vml" xmlns:wp14="http://schemas.microsoft.com/office/word/2010/wordprocessingDrawing" xmlns:wp="http://schemas.openxmlformats.org/drawingml/2006/wordprocessingDrawing" xmlns:w10="urn:schemas-microsoft-com:office:word" xmlns:w="http://schemas.openxmlformats.org/wordprocessingml/2006/main" xmlns:w14="http://schemas.microsoft.com/office/word/2010/wordml" xmlns:w15="http://schemas.microsoft.com/office/word/2012/wordml" xmlns:wpg="http://schemas.microsoft.com/office/word/2010/wordprocessingGroup" xmlns:wpi="http://schemas.microsoft.com/office/word/2010/wordprocessingInk" xmlns:wne="http://schemas.microsoft.com/office/word/2006/wordml" xmlns:wps="http://schemas.microsoft.com/office/word/2010/wordprocessingShape" mc:Ignorable="w14 w15 wp14">
   <w:footnote w:type="separator" w:id="-1">
     <w:p>
       <w:pPr>
@@ -2863,7 +2823,7 @@
 </file>
 
 <file path=word/header1.xml><?xml version="1.0" encoding="utf-8"?>
-<w:hdr xmlns:ve="http://schemas.openxmlformats.org/markup-compatibility/2006" xmlns:o="urn:schemas-microsoft-com:office:office" xmlns:r="http://schemas.openxmlformats.org/officeDocument/2006/relationships" xmlns:m="http://schemas.openxmlformats.org/officeDocument/2006/math" xmlns:v="urn:schemas-microsoft-com:vml" xmlns:wp="http://schemas.openxmlformats.org/drawingml/2006/wordprocessingDrawing" xmlns:w10="urn:schemas-microsoft-com:office:word" xmlns:w="http://schemas.openxmlformats.org/wordprocessingml/2006/main" xmlns:wne="http://schemas.microsoft.com/office/word/2006/wordml">
+<w:hdr xmlns:wpc="http://schemas.microsoft.com/office/word/2010/wordprocessingCanvas" xmlns:mc="http://schemas.openxmlformats.org/markup-compatibility/2006" xmlns:o="urn:schemas-microsoft-com:office:office" xmlns:r="http://schemas.openxmlformats.org/officeDocument/2006/relationships" xmlns:m="http://schemas.openxmlformats.org/officeDocument/2006/math" xmlns:v="urn:schemas-microsoft-com:vml" xmlns:wp14="http://schemas.microsoft.com/office/word/2010/wordprocessingDrawing" xmlns:wp="http://schemas.openxmlformats.org/drawingml/2006/wordprocessingDrawing" xmlns:w10="urn:schemas-microsoft-com:office:word" xmlns:w="http://schemas.openxmlformats.org/wordprocessingml/2006/main" xmlns:w14="http://schemas.microsoft.com/office/word/2010/wordml" xmlns:w15="http://schemas.microsoft.com/office/word/2012/wordml" xmlns:wpg="http://schemas.microsoft.com/office/word/2010/wordprocessingGroup" xmlns:wpi="http://schemas.microsoft.com/office/word/2010/wordprocessingInk" xmlns:wne="http://schemas.microsoft.com/office/word/2006/wordml" xmlns:wps="http://schemas.microsoft.com/office/word/2010/wordprocessingShape" mc:Ignorable="w14 w15 wp14">
   <w:p>
     <w:pPr>
       <w:pStyle w:val="Header"/>
@@ -2883,7 +2843,7 @@
 </file>
 
 <file path=word/numbering.xml><?xml version="1.0" encoding="utf-8"?>
-<w:numbering xmlns:ve="http://schemas.openxmlformats.org/markup-compatibility/2006" xmlns:o="urn:schemas-microsoft-com:office:office" xmlns:r="http://schemas.openxmlformats.org/officeDocument/2006/relationships" xmlns:m="http://schemas.openxmlformats.org/officeDocument/2006/math" xmlns:v="urn:schemas-microsoft-com:vml" xmlns:wp="http://schemas.openxmlformats.org/drawingml/2006/wordprocessingDrawing" xmlns:w10="urn:schemas-microsoft-com:office:word" xmlns:w="http://schemas.openxmlformats.org/wordprocessingml/2006/main" xmlns:wne="http://schemas.microsoft.com/office/word/2006/wordml">
+<w:numbering xmlns:wpc="http://schemas.microsoft.com/office/word/2010/wordprocessingCanvas" xmlns:mc="http://schemas.openxmlformats.org/markup-compatibility/2006" xmlns:o="urn:schemas-microsoft-com:office:office" xmlns:r="http://schemas.openxmlformats.org/officeDocument/2006/relationships" xmlns:m="http://schemas.openxmlformats.org/officeDocument/2006/math" xmlns:v="urn:schemas-microsoft-com:vml" xmlns:wp14="http://schemas.microsoft.com/office/word/2010/wordprocessingDrawing" xmlns:wp="http://schemas.openxmlformats.org/drawingml/2006/wordprocessingDrawing" xmlns:w10="urn:schemas-microsoft-com:office:word" xmlns:w="http://schemas.openxmlformats.org/wordprocessingml/2006/main" xmlns:w14="http://schemas.microsoft.com/office/word/2010/wordml" xmlns:w15="http://schemas.microsoft.com/office/word/2012/wordml" xmlns:wpg="http://schemas.microsoft.com/office/word/2010/wordprocessingGroup" xmlns:wpi="http://schemas.microsoft.com/office/word/2010/wordprocessingInk" xmlns:wne="http://schemas.microsoft.com/office/word/2006/wordml" xmlns:wps="http://schemas.microsoft.com/office/word/2010/wordprocessingShape" mc:Ignorable="w14 w15 wp14">
   <w:abstractNum w:abstractNumId="0">
     <w:nsid w:val="04DB0295"/>
     <w:multiLevelType w:val="multilevel"/>
@@ -8481,7 +8441,7 @@
 </file>
 
 <file path=word/styles.xml><?xml version="1.0" encoding="utf-8"?>
-<w:styles xmlns:r="http://schemas.openxmlformats.org/officeDocument/2006/relationships" xmlns:w="http://schemas.openxmlformats.org/wordprocessingml/2006/main">
+<w:styles xmlns:mc="http://schemas.openxmlformats.org/markup-compatibility/2006" xmlns:r="http://schemas.openxmlformats.org/officeDocument/2006/relationships" xmlns:w="http://schemas.openxmlformats.org/wordprocessingml/2006/main" xmlns:w14="http://schemas.microsoft.com/office/word/2010/wordml" xmlns:w15="http://schemas.microsoft.com/office/word/2012/wordml" mc:Ignorable="w14 w15">
   <w:docDefaults>
     <w:rPrDefault>
       <w:rPr>
@@ -8497,144 +8457,369 @@
       </w:pPr>
     </w:pPrDefault>
   </w:docDefaults>
-  <w:latentStyles w:defLockedState="0" w:defUIPriority="99" w:defSemiHidden="1" w:defUnhideWhenUsed="1" w:defQFormat="0" w:count="267">
-    <w:lsdException w:name="Normal" w:semiHidden="0" w:uiPriority="0" w:unhideWhenUsed="0" w:qFormat="1"/>
-    <w:lsdException w:name="heading 1" w:semiHidden="0" w:uiPriority="9" w:unhideWhenUsed="0" w:qFormat="1"/>
-    <w:lsdException w:name="heading 2" w:uiPriority="9" w:qFormat="1"/>
-    <w:lsdException w:name="heading 3" w:uiPriority="9" w:qFormat="1"/>
-    <w:lsdException w:name="heading 4" w:uiPriority="9" w:qFormat="1"/>
-    <w:lsdException w:name="heading 5" w:uiPriority="9" w:qFormat="1"/>
-    <w:lsdException w:name="heading 6" w:uiPriority="9" w:qFormat="1"/>
-    <w:lsdException w:name="heading 7" w:uiPriority="9" w:qFormat="1"/>
-    <w:lsdException w:name="heading 8" w:uiPriority="9" w:qFormat="1"/>
-    <w:lsdException w:name="heading 9" w:uiPriority="9" w:qFormat="1"/>
-    <w:lsdException w:name="toc 1" w:uiPriority="39"/>
-    <w:lsdException w:name="toc 2" w:uiPriority="39"/>
-    <w:lsdException w:name="toc 3" w:uiPriority="39"/>
-    <w:lsdException w:name="toc 4" w:uiPriority="39"/>
-    <w:lsdException w:name="toc 5" w:uiPriority="39"/>
-    <w:lsdException w:name="toc 6" w:uiPriority="39"/>
-    <w:lsdException w:name="toc 7" w:uiPriority="39"/>
-    <w:lsdException w:name="toc 8" w:uiPriority="39"/>
-    <w:lsdException w:name="toc 9" w:uiPriority="39"/>
-    <w:lsdException w:name="caption" w:uiPriority="35" w:qFormat="1"/>
-    <w:lsdException w:name="Title" w:semiHidden="0" w:uiPriority="10" w:unhideWhenUsed="0" w:qFormat="1"/>
-    <w:lsdException w:name="Default Paragraph Font" w:uiPriority="1"/>
-    <w:lsdException w:name="Subtitle" w:semiHidden="0" w:uiPriority="11" w:unhideWhenUsed="0" w:qFormat="1"/>
-    <w:lsdException w:name="Strong" w:semiHidden="0" w:uiPriority="22" w:unhideWhenUsed="0" w:qFormat="1"/>
-    <w:lsdException w:name="Emphasis" w:semiHidden="0" w:uiPriority="20" w:unhideWhenUsed="0" w:qFormat="1"/>
-    <w:lsdException w:name="Table Grid" w:semiHidden="0" w:uiPriority="59" w:unhideWhenUsed="0"/>
-    <w:lsdException w:name="Placeholder Text" w:unhideWhenUsed="0"/>
-    <w:lsdException w:name="No Spacing" w:semiHidden="0" w:uiPriority="1" w:unhideWhenUsed="0" w:qFormat="1"/>
-    <w:lsdException w:name="Light Shading" w:semiHidden="0" w:uiPriority="60" w:unhideWhenUsed="0"/>
-    <w:lsdException w:name="Light List" w:semiHidden="0" w:uiPriority="61" w:unhideWhenUsed="0"/>
-    <w:lsdException w:name="Light Grid" w:semiHidden="0" w:uiPriority="62" w:unhideWhenUsed="0"/>
-    <w:lsdException w:name="Medium Shading 1" w:semiHidden="0" w:uiPriority="63" w:unhideWhenUsed="0"/>
-    <w:lsdException w:name="Medium Shading 2" w:semiHidden="0" w:uiPriority="64" w:unhideWhenUsed="0"/>
-    <w:lsdException w:name="Medium List 1" w:semiHidden="0" w:uiPriority="65" w:unhideWhenUsed="0"/>
-    <w:lsdException w:name="Medium List 2" w:semiHidden="0" w:uiPriority="66" w:unhideWhenUsed="0"/>
-    <w:lsdException w:name="Medium Grid 1" w:semiHidden="0" w:uiPriority="67" w:unhideWhenUsed="0"/>
-    <w:lsdException w:name="Medium Grid 2" w:semiHidden="0" w:uiPriority="68" w:unhideWhenUsed="0"/>
-    <w:lsdException w:name="Medium Grid 3" w:semiHidden="0" w:uiPriority="69" w:unhideWhenUsed="0"/>
-    <w:lsdException w:name="Dark List" w:semiHidden="0" w:uiPriority="70" w:unhideWhenUsed="0"/>
-    <w:lsdException w:name="Colorful Shading" w:semiHidden="0" w:uiPriority="71" w:unhideWhenUsed="0"/>
-    <w:lsdException w:name="Colorful List" w:semiHidden="0" w:uiPriority="72" w:unhideWhenUsed="0"/>
-    <w:lsdException w:name="Colorful Grid" w:semiHidden="0" w:uiPriority="73" w:unhideWhenUsed="0"/>
-    <w:lsdException w:name="Light Shading Accent 1" w:semiHidden="0" w:uiPriority="60" w:unhideWhenUsed="0"/>
-    <w:lsdException w:name="Light List Accent 1" w:semiHidden="0" w:uiPriority="61" w:unhideWhenUsed="0"/>
-    <w:lsdException w:name="Light Grid Accent 1" w:semiHidden="0" w:uiPriority="62" w:unhideWhenUsed="0"/>
-    <w:lsdException w:name="Medium Shading 1 Accent 1" w:semiHidden="0" w:uiPriority="63" w:unhideWhenUsed="0"/>
-    <w:lsdException w:name="Medium Shading 2 Accent 1" w:semiHidden="0" w:uiPriority="64" w:unhideWhenUsed="0"/>
-    <w:lsdException w:name="Medium List 1 Accent 1" w:semiHidden="0" w:uiPriority="65" w:unhideWhenUsed="0"/>
-    <w:lsdException w:name="Revision" w:unhideWhenUsed="0"/>
-    <w:lsdException w:name="List Paragraph" w:semiHidden="0" w:uiPriority="34" w:unhideWhenUsed="0" w:qFormat="1"/>
-    <w:lsdException w:name="Quote" w:semiHidden="0" w:uiPriority="29" w:unhideWhenUsed="0" w:qFormat="1"/>
-    <w:lsdException w:name="Intense Quote" w:semiHidden="0" w:uiPriority="30" w:unhideWhenUsed="0" w:qFormat="1"/>
-    <w:lsdException w:name="Medium List 2 Accent 1" w:semiHidden="0" w:uiPriority="66" w:unhideWhenUsed="0"/>
-    <w:lsdException w:name="Medium Grid 1 Accent 1" w:semiHidden="0" w:uiPriority="67" w:unhideWhenUsed="0"/>
-    <w:lsdException w:name="Medium Grid 2 Accent 1" w:semiHidden="0" w:uiPriority="68" w:unhideWhenUsed="0"/>
-    <w:lsdException w:name="Medium Grid 3 Accent 1" w:semiHidden="0" w:uiPriority="69" w:unhideWhenUsed="0"/>
-    <w:lsdException w:name="Dark List Accent 1" w:semiHidden="0" w:uiPriority="70" w:unhideWhenUsed="0"/>
-    <w:lsdException w:name="Colorful Shading Accent 1" w:semiHidden="0" w:uiPriority="71" w:unhideWhenUsed="0"/>
-    <w:lsdException w:name="Colorful List Accent 1" w:semiHidden="0" w:uiPriority="72" w:unhideWhenUsed="0"/>
-    <w:lsdException w:name="Colorful Grid Accent 1" w:semiHidden="0" w:uiPriority="73" w:unhideWhenUsed="0"/>
-    <w:lsdException w:name="Light Shading Accent 2" w:semiHidden="0" w:uiPriority="60" w:unhideWhenUsed="0"/>
-    <w:lsdException w:name="Light List Accent 2" w:semiHidden="0" w:uiPriority="61" w:unhideWhenUsed="0"/>
-    <w:lsdException w:name="Light Grid Accent 2" w:semiHidden="0" w:uiPriority="62" w:unhideWhenUsed="0"/>
-    <w:lsdException w:name="Medium Shading 1 Accent 2" w:semiHidden="0" w:uiPriority="63" w:unhideWhenUsed="0"/>
-    <w:lsdException w:name="Medium Shading 2 Accent 2" w:semiHidden="0" w:uiPriority="64" w:unhideWhenUsed="0"/>
-    <w:lsdException w:name="Medium List 1 Accent 2" w:semiHidden="0" w:uiPriority="65" w:unhideWhenUsed="0"/>
-    <w:lsdException w:name="Medium List 2 Accent 2" w:semiHidden="0" w:uiPriority="66" w:unhideWhenUsed="0"/>
-    <w:lsdException w:name="Medium Grid 1 Accent 2" w:semiHidden="0" w:uiPriority="67" w:unhideWhenUsed="0"/>
-    <w:lsdException w:name="Medium Grid 2 Accent 2" w:semiHidden="0" w:uiPriority="68" w:unhideWhenUsed="0"/>
-    <w:lsdException w:name="Medium Grid 3 Accent 2" w:semiHidden="0" w:uiPriority="69" w:unhideWhenUsed="0"/>
-    <w:lsdException w:name="Dark List Accent 2" w:semiHidden="0" w:uiPriority="70" w:unhideWhenUsed="0"/>
-    <w:lsdException w:name="Colorful Shading Accent 2" w:semiHidden="0" w:uiPriority="71" w:unhideWhenUsed="0"/>
-    <w:lsdException w:name="Colorful List Accent 2" w:semiHidden="0" w:uiPriority="72" w:unhideWhenUsed="0"/>
-    <w:lsdException w:name="Colorful Grid Accent 2" w:semiHidden="0" w:uiPriority="73" w:unhideWhenUsed="0"/>
-    <w:lsdException w:name="Light Shading Accent 3" w:semiHidden="0" w:uiPriority="60" w:unhideWhenUsed="0"/>
-    <w:lsdException w:name="Light List Accent 3" w:semiHidden="0" w:uiPriority="61" w:unhideWhenUsed="0"/>
-    <w:lsdException w:name="Light Grid Accent 3" w:semiHidden="0" w:uiPriority="62" w:unhideWhenUsed="0"/>
-    <w:lsdException w:name="Medium Shading 1 Accent 3" w:semiHidden="0" w:uiPriority="63" w:unhideWhenUsed="0"/>
-    <w:lsdException w:name="Medium Shading 2 Accent 3" w:semiHidden="0" w:uiPriority="64" w:unhideWhenUsed="0"/>
-    <w:lsdException w:name="Medium List 1 Accent 3" w:semiHidden="0" w:uiPriority="65" w:unhideWhenUsed="0"/>
-    <w:lsdException w:name="Medium List 2 Accent 3" w:semiHidden="0" w:uiPriority="66" w:unhideWhenUsed="0"/>
-    <w:lsdException w:name="Medium Grid 1 Accent 3" w:semiHidden="0" w:uiPriority="67" w:unhideWhenUsed="0"/>
-    <w:lsdException w:name="Medium Grid 2 Accent 3" w:semiHidden="0" w:uiPriority="68" w:unhideWhenUsed="0"/>
-    <w:lsdException w:name="Medium Grid 3 Accent 3" w:semiHidden="0" w:uiPriority="69" w:unhideWhenUsed="0"/>
-    <w:lsdException w:name="Dark List Accent 3" w:semiHidden="0" w:uiPriority="70" w:unhideWhenUsed="0"/>
-    <w:lsdException w:name="Colorful Shading Accent 3" w:semiHidden="0" w:uiPriority="71" w:unhideWhenUsed="0"/>
-    <w:lsdException w:name="Colorful List Accent 3" w:semiHidden="0" w:uiPriority="72" w:unhideWhenUsed="0"/>
-    <w:lsdException w:name="Colorful Grid Accent 3" w:semiHidden="0" w:uiPriority="73" w:unhideWhenUsed="0"/>
-    <w:lsdException w:name="Light Shading Accent 4" w:semiHidden="0" w:uiPriority="60" w:unhideWhenUsed="0"/>
-    <w:lsdException w:name="Light List Accent 4" w:semiHidden="0" w:uiPriority="61" w:unhideWhenUsed="0"/>
-    <w:lsdException w:name="Light Grid Accent 4" w:semiHidden="0" w:uiPriority="62" w:unhideWhenUsed="0"/>
-    <w:lsdException w:name="Medium Shading 1 Accent 4" w:semiHidden="0" w:uiPriority="63" w:unhideWhenUsed="0"/>
-    <w:lsdException w:name="Medium Shading 2 Accent 4" w:semiHidden="0" w:uiPriority="64" w:unhideWhenUsed="0"/>
-    <w:lsdException w:name="Medium List 1 Accent 4" w:semiHidden="0" w:uiPriority="65" w:unhideWhenUsed="0"/>
-    <w:lsdException w:name="Medium List 2 Accent 4" w:semiHidden="0" w:uiPriority="66" w:unhideWhenUsed="0"/>
-    <w:lsdException w:name="Medium Grid 1 Accent 4" w:semiHidden="0" w:uiPriority="67" w:unhideWhenUsed="0"/>
-    <w:lsdException w:name="Medium Grid 2 Accent 4" w:semiHidden="0" w:uiPriority="68" w:unhideWhenUsed="0"/>
-    <w:lsdException w:name="Medium Grid 3 Accent 4" w:semiHidden="0" w:uiPriority="69" w:unhideWhenUsed="0"/>
-    <w:lsdException w:name="Dark List Accent 4" w:semiHidden="0" w:uiPriority="70" w:unhideWhenUsed="0"/>
-    <w:lsdException w:name="Colorful Shading Accent 4" w:semiHidden="0" w:uiPriority="71" w:unhideWhenUsed="0"/>
-    <w:lsdException w:name="Colorful List Accent 4" w:semiHidden="0" w:uiPriority="72" w:unhideWhenUsed="0"/>
-    <w:lsdException w:name="Colorful Grid Accent 4" w:semiHidden="0" w:uiPriority="73" w:unhideWhenUsed="0"/>
-    <w:lsdException w:name="Light Shading Accent 5" w:semiHidden="0" w:uiPriority="60" w:unhideWhenUsed="0"/>
-    <w:lsdException w:name="Light List Accent 5" w:semiHidden="0" w:uiPriority="61" w:unhideWhenUsed="0"/>
-    <w:lsdException w:name="Light Grid Accent 5" w:semiHidden="0" w:uiPriority="62" w:unhideWhenUsed="0"/>
-    <w:lsdException w:name="Medium Shading 1 Accent 5" w:semiHidden="0" w:uiPriority="63" w:unhideWhenUsed="0"/>
-    <w:lsdException w:name="Medium Shading 2 Accent 5" w:semiHidden="0" w:uiPriority="64" w:unhideWhenUsed="0"/>
-    <w:lsdException w:name="Medium List 1 Accent 5" w:semiHidden="0" w:uiPriority="65" w:unhideWhenUsed="0"/>
-    <w:lsdException w:name="Medium List 2 Accent 5" w:semiHidden="0" w:uiPriority="66" w:unhideWhenUsed="0"/>
-    <w:lsdException w:name="Medium Grid 1 Accent 5" w:semiHidden="0" w:uiPriority="67" w:unhideWhenUsed="0"/>
-    <w:lsdException w:name="Medium Grid 2 Accent 5" w:semiHidden="0" w:uiPriority="68" w:unhideWhenUsed="0"/>
-    <w:lsdException w:name="Medium Grid 3 Accent 5" w:semiHidden="0" w:uiPriority="69" w:unhideWhenUsed="0"/>
-    <w:lsdException w:name="Dark List Accent 5" w:semiHidden="0" w:uiPriority="70" w:unhideWhenUsed="0"/>
-    <w:lsdException w:name="Colorful Shading Accent 5" w:semiHidden="0" w:uiPriority="71" w:unhideWhenUsed="0"/>
-    <w:lsdException w:name="Colorful List Accent 5" w:semiHidden="0" w:uiPriority="72" w:unhideWhenUsed="0"/>
-    <w:lsdException w:name="Colorful Grid Accent 5" w:semiHidden="0" w:uiPriority="73" w:unhideWhenUsed="0"/>
-    <w:lsdException w:name="Light Shading Accent 6" w:semiHidden="0" w:uiPriority="60" w:unhideWhenUsed="0"/>
-    <w:lsdException w:name="Light List Accent 6" w:semiHidden="0" w:uiPriority="61" w:unhideWhenUsed="0"/>
-    <w:lsdException w:name="Light Grid Accent 6" w:semiHidden="0" w:uiPriority="62" w:unhideWhenUsed="0"/>
-    <w:lsdException w:name="Medium Shading 1 Accent 6" w:semiHidden="0" w:uiPriority="63" w:unhideWhenUsed="0"/>
-    <w:lsdException w:name="Medium Shading 2 Accent 6" w:semiHidden="0" w:uiPriority="64" w:unhideWhenUsed="0"/>
-    <w:lsdException w:name="Medium List 1 Accent 6" w:semiHidden="0" w:uiPriority="65" w:unhideWhenUsed="0"/>
-    <w:lsdException w:name="Medium List 2 Accent 6" w:semiHidden="0" w:uiPriority="66" w:unhideWhenUsed="0"/>
-    <w:lsdException w:name="Medium Grid 1 Accent 6" w:semiHidden="0" w:uiPriority="67" w:unhideWhenUsed="0"/>
-    <w:lsdException w:name="Medium Grid 2 Accent 6" w:semiHidden="0" w:uiPriority="68" w:unhideWhenUsed="0"/>
-    <w:lsdException w:name="Medium Grid 3 Accent 6" w:semiHidden="0" w:uiPriority="69" w:unhideWhenUsed="0"/>
-    <w:lsdException w:name="Dark List Accent 6" w:semiHidden="0" w:uiPriority="70" w:unhideWhenUsed="0"/>
-    <w:lsdException w:name="Colorful Shading Accent 6" w:semiHidden="0" w:uiPriority="71" w:unhideWhenUsed="0"/>
-    <w:lsdException w:name="Colorful List Accent 6" w:semiHidden="0" w:uiPriority="72" w:unhideWhenUsed="0"/>
-    <w:lsdException w:name="Colorful Grid Accent 6" w:semiHidden="0" w:uiPriority="73" w:unhideWhenUsed="0"/>
-    <w:lsdException w:name="Subtle Emphasis" w:semiHidden="0" w:uiPriority="19" w:unhideWhenUsed="0" w:qFormat="1"/>
-    <w:lsdException w:name="Intense Emphasis" w:semiHidden="0" w:uiPriority="21" w:unhideWhenUsed="0" w:qFormat="1"/>
-    <w:lsdException w:name="Subtle Reference" w:semiHidden="0" w:uiPriority="31" w:unhideWhenUsed="0" w:qFormat="1"/>
-    <w:lsdException w:name="Intense Reference" w:semiHidden="0" w:uiPriority="32" w:unhideWhenUsed="0" w:qFormat="1"/>
-    <w:lsdException w:name="Book Title" w:semiHidden="0" w:uiPriority="33" w:unhideWhenUsed="0" w:qFormat="1"/>
-    <w:lsdException w:name="Bibliography" w:uiPriority="37"/>
-    <w:lsdException w:name="TOC Heading" w:uiPriority="39" w:qFormat="1"/>
+  <w:latentStyles w:defLockedState="0" w:defUIPriority="99" w:defSemiHidden="0" w:defUnhideWhenUsed="0" w:defQFormat="0" w:count="371">
+    <w:lsdException w:name="Normal" w:uiPriority="0" w:qFormat="1"/>
+    <w:lsdException w:name="heading 1" w:uiPriority="9" w:qFormat="1"/>
+    <w:lsdException w:name="heading 2" w:semiHidden="1" w:uiPriority="9" w:unhideWhenUsed="1" w:qFormat="1"/>
+    <w:lsdException w:name="heading 3" w:semiHidden="1" w:uiPriority="9" w:unhideWhenUsed="1" w:qFormat="1"/>
+    <w:lsdException w:name="heading 4" w:semiHidden="1" w:uiPriority="9" w:unhideWhenUsed="1" w:qFormat="1"/>
+    <w:lsdException w:name="heading 5" w:semiHidden="1" w:uiPriority="9" w:unhideWhenUsed="1" w:qFormat="1"/>
+    <w:lsdException w:name="heading 6" w:semiHidden="1" w:uiPriority="9" w:unhideWhenUsed="1" w:qFormat="1"/>
+    <w:lsdException w:name="heading 7" w:semiHidden="1" w:uiPriority="9" w:unhideWhenUsed="1" w:qFormat="1"/>
+    <w:lsdException w:name="heading 8" w:semiHidden="1" w:uiPriority="9" w:unhideWhenUsed="1" w:qFormat="1"/>
+    <w:lsdException w:name="heading 9" w:semiHidden="1" w:uiPriority="9" w:unhideWhenUsed="1" w:qFormat="1"/>
+    <w:lsdException w:name="index 1" w:semiHidden="1" w:unhideWhenUsed="1"/>
+    <w:lsdException w:name="index 2" w:semiHidden="1" w:unhideWhenUsed="1"/>
+    <w:lsdException w:name="index 3" w:semiHidden="1" w:unhideWhenUsed="1"/>
+    <w:lsdException w:name="index 4" w:semiHidden="1" w:unhideWhenUsed="1"/>
+    <w:lsdException w:name="index 5" w:semiHidden="1" w:unhideWhenUsed="1"/>
+    <w:lsdException w:name="index 6" w:semiHidden="1" w:unhideWhenUsed="1"/>
+    <w:lsdException w:name="index 7" w:semiHidden="1" w:unhideWhenUsed="1"/>
+    <w:lsdException w:name="index 8" w:semiHidden="1" w:unhideWhenUsed="1"/>
+    <w:lsdException w:name="index 9" w:semiHidden="1" w:unhideWhenUsed="1"/>
+    <w:lsdException w:name="toc 1" w:semiHidden="1" w:uiPriority="39" w:unhideWhenUsed="1"/>
+    <w:lsdException w:name="toc 2" w:semiHidden="1" w:uiPriority="39" w:unhideWhenUsed="1"/>
+    <w:lsdException w:name="toc 3" w:semiHidden="1" w:uiPriority="39" w:unhideWhenUsed="1"/>
+    <w:lsdException w:name="toc 4" w:semiHidden="1" w:uiPriority="39" w:unhideWhenUsed="1"/>
+    <w:lsdException w:name="toc 5" w:semiHidden="1" w:uiPriority="39" w:unhideWhenUsed="1"/>
+    <w:lsdException w:name="toc 6" w:semiHidden="1" w:uiPriority="39" w:unhideWhenUsed="1"/>
+    <w:lsdException w:name="toc 7" w:semiHidden="1" w:uiPriority="39" w:unhideWhenUsed="1"/>
+    <w:lsdException w:name="toc 8" w:semiHidden="1" w:uiPriority="39" w:unhideWhenUsed="1"/>
+    <w:lsdException w:name="toc 9" w:semiHidden="1" w:uiPriority="39" w:unhideWhenUsed="1"/>
+    <w:lsdException w:name="Normal Indent" w:semiHidden="1" w:unhideWhenUsed="1"/>
+    <w:lsdException w:name="footnote text" w:semiHidden="1" w:unhideWhenUsed="1"/>
+    <w:lsdException w:name="annotation text" w:semiHidden="1" w:unhideWhenUsed="1"/>
+    <w:lsdException w:name="header" w:semiHidden="1" w:unhideWhenUsed="1"/>
+    <w:lsdException w:name="footer" w:semiHidden="1" w:unhideWhenUsed="1"/>
+    <w:lsdException w:name="index heading" w:semiHidden="1" w:unhideWhenUsed="1"/>
+    <w:lsdException w:name="caption" w:semiHidden="1" w:uiPriority="35" w:unhideWhenUsed="1" w:qFormat="1"/>
+    <w:lsdException w:name="table of figures" w:semiHidden="1" w:unhideWhenUsed="1"/>
+    <w:lsdException w:name="envelope address" w:semiHidden="1" w:unhideWhenUsed="1"/>
+    <w:lsdException w:name="envelope return" w:semiHidden="1" w:unhideWhenUsed="1"/>
+    <w:lsdException w:name="footnote reference" w:semiHidden="1" w:unhideWhenUsed="1"/>
+    <w:lsdException w:name="annotation reference" w:semiHidden="1" w:unhideWhenUsed="1"/>
+    <w:lsdException w:name="line number" w:semiHidden="1" w:unhideWhenUsed="1"/>
+    <w:lsdException w:name="page number" w:semiHidden="1" w:unhideWhenUsed="1"/>
+    <w:lsdException w:name="endnote reference" w:semiHidden="1" w:unhideWhenUsed="1"/>
+    <w:lsdException w:name="endnote text" w:semiHidden="1" w:unhideWhenUsed="1"/>
+    <w:lsdException w:name="table of authorities" w:semiHidden="1" w:unhideWhenUsed="1"/>
+    <w:lsdException w:name="macro" w:semiHidden="1" w:unhideWhenUsed="1"/>
+    <w:lsdException w:name="toa heading" w:semiHidden="1" w:unhideWhenUsed="1"/>
+    <w:lsdException w:name="List" w:semiHidden="1" w:unhideWhenUsed="1"/>
+    <w:lsdException w:name="List Bullet" w:semiHidden="1" w:unhideWhenUsed="1"/>
+    <w:lsdException w:name="List Number" w:semiHidden="1" w:unhideWhenUsed="1"/>
+    <w:lsdException w:name="List 2" w:semiHidden="1" w:unhideWhenUsed="1"/>
+    <w:lsdException w:name="List 3" w:semiHidden="1" w:unhideWhenUsed="1"/>
+    <w:lsdException w:name="List 4" w:semiHidden="1" w:unhideWhenUsed="1"/>
+    <w:lsdException w:name="List 5" w:semiHidden="1" w:unhideWhenUsed="1"/>
+    <w:lsdException w:name="List Bullet 2" w:semiHidden="1" w:unhideWhenUsed="1"/>
+    <w:lsdException w:name="List Bullet 3" w:semiHidden="1" w:unhideWhenUsed="1"/>
+    <w:lsdException w:name="List Bullet 4" w:semiHidden="1" w:unhideWhenUsed="1"/>
+    <w:lsdException w:name="List Bullet 5" w:semiHidden="1" w:unhideWhenUsed="1"/>
+    <w:lsdException w:name="List Number 2" w:semiHidden="1" w:unhideWhenUsed="1"/>
+    <w:lsdException w:name="List Number 3" w:semiHidden="1" w:unhideWhenUsed="1"/>
+    <w:lsdException w:name="List Number 4" w:semiHidden="1" w:unhideWhenUsed="1"/>
+    <w:lsdException w:name="List Number 5" w:semiHidden="1" w:unhideWhenUsed="1"/>
+    <w:lsdException w:name="Title" w:uiPriority="10" w:qFormat="1"/>
+    <w:lsdException w:name="Closing" w:semiHidden="1" w:unhideWhenUsed="1"/>
+    <w:lsdException w:name="Signature" w:semiHidden="1" w:unhideWhenUsed="1"/>
+    <w:lsdException w:name="Default Paragraph Font" w:semiHidden="1" w:uiPriority="1" w:unhideWhenUsed="1"/>
+    <w:lsdException w:name="Body Text" w:semiHidden="1" w:unhideWhenUsed="1"/>
+    <w:lsdException w:name="Body Text Indent" w:semiHidden="1" w:unhideWhenUsed="1"/>
+    <w:lsdException w:name="List Continue" w:semiHidden="1" w:unhideWhenUsed="1"/>
+    <w:lsdException w:name="List Continue 2" w:semiHidden="1" w:unhideWhenUsed="1"/>
+    <w:lsdException w:name="List Continue 3" w:semiHidden="1" w:unhideWhenUsed="1"/>
+    <w:lsdException w:name="List Continue 4" w:semiHidden="1" w:unhideWhenUsed="1"/>
+    <w:lsdException w:name="List Continue 5" w:semiHidden="1" w:unhideWhenUsed="1"/>
+    <w:lsdException w:name="Message Header" w:semiHidden="1" w:unhideWhenUsed="1"/>
+    <w:lsdException w:name="Subtitle" w:uiPriority="11" w:qFormat="1"/>
+    <w:lsdException w:name="Salutation" w:semiHidden="1" w:unhideWhenUsed="1"/>
+    <w:lsdException w:name="Date" w:semiHidden="1" w:unhideWhenUsed="1"/>
+    <w:lsdException w:name="Body Text First Indent" w:semiHidden="1" w:unhideWhenUsed="1"/>
+    <w:lsdException w:name="Body Text First Indent 2" w:semiHidden="1" w:unhideWhenUsed="1"/>
+    <w:lsdException w:name="Note Heading" w:semiHidden="1" w:unhideWhenUsed="1"/>
+    <w:lsdException w:name="Body Text 2" w:semiHidden="1" w:unhideWhenUsed="1"/>
+    <w:lsdException w:name="Body Text 3" w:semiHidden="1" w:unhideWhenUsed="1"/>
+    <w:lsdException w:name="Body Text Indent 2" w:semiHidden="1" w:unhideWhenUsed="1"/>
+    <w:lsdException w:name="Body Text Indent 3" w:semiHidden="1" w:unhideWhenUsed="1"/>
+    <w:lsdException w:name="Block Text" w:semiHidden="1" w:unhideWhenUsed="1"/>
+    <w:lsdException w:name="Hyperlink" w:semiHidden="1" w:unhideWhenUsed="1"/>
+    <w:lsdException w:name="FollowedHyperlink" w:semiHidden="1" w:unhideWhenUsed="1"/>
+    <w:lsdException w:name="Strong" w:uiPriority="22" w:qFormat="1"/>
+    <w:lsdException w:name="Emphasis" w:uiPriority="20" w:qFormat="1"/>
+    <w:lsdException w:name="Document Map" w:semiHidden="1" w:unhideWhenUsed="1"/>
+    <w:lsdException w:name="Plain Text" w:semiHidden="1" w:unhideWhenUsed="1"/>
+    <w:lsdException w:name="E-mail Signature" w:semiHidden="1" w:unhideWhenUsed="1"/>
+    <w:lsdException w:name="HTML Top of Form" w:semiHidden="1" w:unhideWhenUsed="1"/>
+    <w:lsdException w:name="HTML Bottom of Form" w:semiHidden="1" w:unhideWhenUsed="1"/>
+    <w:lsdException w:name="Normal (Web)" w:semiHidden="1" w:unhideWhenUsed="1"/>
+    <w:lsdException w:name="HTML Acronym" w:semiHidden="1" w:unhideWhenUsed="1"/>
+    <w:lsdException w:name="HTML Address" w:semiHidden="1" w:unhideWhenUsed="1"/>
+    <w:lsdException w:name="HTML Cite" w:semiHidden="1" w:unhideWhenUsed="1"/>
+    <w:lsdException w:name="HTML Code" w:semiHidden="1" w:unhideWhenUsed="1"/>
+    <w:lsdException w:name="HTML Definition" w:semiHidden="1" w:unhideWhenUsed="1"/>
+    <w:lsdException w:name="HTML Keyboard" w:semiHidden="1" w:unhideWhenUsed="1"/>
+    <w:lsdException w:name="HTML Preformatted" w:semiHidden="1" w:unhideWhenUsed="1"/>
+    <w:lsdException w:name="HTML Sample" w:semiHidden="1" w:unhideWhenUsed="1"/>
+    <w:lsdException w:name="HTML Typewriter" w:semiHidden="1" w:unhideWhenUsed="1"/>
+    <w:lsdException w:name="HTML Variable" w:semiHidden="1" w:unhideWhenUsed="1"/>
+    <w:lsdException w:name="Normal Table" w:semiHidden="1" w:unhideWhenUsed="1"/>
+    <w:lsdException w:name="annotation subject" w:semiHidden="1" w:unhideWhenUsed="1"/>
+    <w:lsdException w:name="No List" w:semiHidden="1" w:unhideWhenUsed="1"/>
+    <w:lsdException w:name="Outline List 1" w:semiHidden="1" w:unhideWhenUsed="1"/>
+    <w:lsdException w:name="Outline List 2" w:semiHidden="1" w:unhideWhenUsed="1"/>
+    <w:lsdException w:name="Outline List 3" w:semiHidden="1" w:unhideWhenUsed="1"/>
+    <w:lsdException w:name="Table Simple 1" w:semiHidden="1" w:unhideWhenUsed="1"/>
+    <w:lsdException w:name="Table Simple 2" w:semiHidden="1" w:unhideWhenUsed="1"/>
+    <w:lsdException w:name="Table Simple 3" w:semiHidden="1" w:unhideWhenUsed="1"/>
+    <w:lsdException w:name="Table Classic 1" w:semiHidden="1" w:unhideWhenUsed="1"/>
+    <w:lsdException w:name="Table Classic 2" w:semiHidden="1" w:unhideWhenUsed="1"/>
+    <w:lsdException w:name="Table Classic 3" w:semiHidden="1" w:unhideWhenUsed="1"/>
+    <w:lsdException w:name="Table Classic 4" w:semiHidden="1" w:unhideWhenUsed="1"/>
+    <w:lsdException w:name="Table Colorful 1" w:semiHidden="1" w:unhideWhenUsed="1"/>
+    <w:lsdException w:name="Table Colorful 2" w:semiHidden="1" w:unhideWhenUsed="1"/>
+    <w:lsdException w:name="Table Colorful 3" w:semiHidden="1" w:unhideWhenUsed="1"/>
+    <w:lsdException w:name="Table Columns 1" w:semiHidden="1" w:unhideWhenUsed="1"/>
+    <w:lsdException w:name="Table Columns 2" w:semiHidden="1" w:unhideWhenUsed="1"/>
+    <w:lsdException w:name="Table Columns 3" w:semiHidden="1" w:unhideWhenUsed="1"/>
+    <w:lsdException w:name="Table Columns 4" w:semiHidden="1" w:unhideWhenUsed="1"/>
+    <w:lsdException w:name="Table Columns 5" w:semiHidden="1" w:unhideWhenUsed="1"/>
+    <w:lsdException w:name="Table Grid 1" w:semiHidden="1" w:unhideWhenUsed="1"/>
+    <w:lsdException w:name="Table Grid 2" w:semiHidden="1" w:unhideWhenUsed="1"/>
+    <w:lsdException w:name="Table Grid 3" w:semiHidden="1" w:unhideWhenUsed="1"/>
+    <w:lsdException w:name="Table Grid 4" w:semiHidden="1" w:unhideWhenUsed="1"/>
+    <w:lsdException w:name="Table Grid 5" w:semiHidden="1" w:unhideWhenUsed="1"/>
+    <w:lsdException w:name="Table Grid 6" w:semiHidden="1" w:unhideWhenUsed="1"/>
+    <w:lsdException w:name="Table Grid 7" w:semiHidden="1" w:unhideWhenUsed="1"/>
+    <w:lsdException w:name="Table Grid 8" w:semiHidden="1" w:unhideWhenUsed="1"/>
+    <w:lsdException w:name="Table List 1" w:semiHidden="1" w:unhideWhenUsed="1"/>
+    <w:lsdException w:name="Table List 2" w:semiHidden="1" w:unhideWhenUsed="1"/>
+    <w:lsdException w:name="Table List 3" w:semiHidden="1" w:unhideWhenUsed="1"/>
+    <w:lsdException w:name="Table List 4" w:semiHidden="1" w:unhideWhenUsed="1"/>
+    <w:lsdException w:name="Table List 5" w:semiHidden="1" w:unhideWhenUsed="1"/>
+    <w:lsdException w:name="Table List 6" w:semiHidden="1" w:unhideWhenUsed="1"/>
+    <w:lsdException w:name="Table List 7" w:semiHidden="1" w:unhideWhenUsed="1"/>
+    <w:lsdException w:name="Table List 8" w:semiHidden="1" w:unhideWhenUsed="1"/>
+    <w:lsdException w:name="Table 3D effects 1" w:semiHidden="1" w:unhideWhenUsed="1"/>
+    <w:lsdException w:name="Table 3D effects 2" w:semiHidden="1" w:unhideWhenUsed="1"/>
+    <w:lsdException w:name="Table 3D effects 3" w:semiHidden="1" w:unhideWhenUsed="1"/>
+    <w:lsdException w:name="Table Contemporary" w:semiHidden="1" w:unhideWhenUsed="1"/>
+    <w:lsdException w:name="Table Elegant" w:semiHidden="1" w:unhideWhenUsed="1"/>
+    <w:lsdException w:name="Table Professional" w:semiHidden="1" w:unhideWhenUsed="1"/>
+    <w:lsdException w:name="Table Subtle 1" w:semiHidden="1" w:unhideWhenUsed="1"/>
+    <w:lsdException w:name="Table Subtle 2" w:semiHidden="1" w:unhideWhenUsed="1"/>
+    <w:lsdException w:name="Table Web 1" w:semiHidden="1" w:unhideWhenUsed="1"/>
+    <w:lsdException w:name="Table Web 2" w:semiHidden="1" w:unhideWhenUsed="1"/>
+    <w:lsdException w:name="Table Web 3" w:semiHidden="1" w:unhideWhenUsed="1"/>
+    <w:lsdException w:name="Balloon Text" w:semiHidden="1" w:unhideWhenUsed="1"/>
+    <w:lsdException w:name="Table Grid" w:uiPriority="59"/>
+    <w:lsdException w:name="Table Theme" w:semiHidden="1" w:unhideWhenUsed="1"/>
+    <w:lsdException w:name="Placeholder Text" w:semiHidden="1"/>
+    <w:lsdException w:name="No Spacing" w:uiPriority="1" w:qFormat="1"/>
+    <w:lsdException w:name="Light Shading" w:uiPriority="60"/>
+    <w:lsdException w:name="Light List" w:uiPriority="61"/>
+    <w:lsdException w:name="Light Grid" w:uiPriority="62"/>
+    <w:lsdException w:name="Medium Shading 1" w:uiPriority="63"/>
+    <w:lsdException w:name="Medium Shading 2" w:uiPriority="64"/>
+    <w:lsdException w:name="Medium List 1" w:uiPriority="65"/>
+    <w:lsdException w:name="Medium List 2" w:uiPriority="66"/>
+    <w:lsdException w:name="Medium Grid 1" w:uiPriority="67"/>
+    <w:lsdException w:name="Medium Grid 2" w:uiPriority="68"/>
+    <w:lsdException w:name="Medium Grid 3" w:uiPriority="69"/>
+    <w:lsdException w:name="Dark List" w:uiPriority="70"/>
+    <w:lsdException w:name="Colorful Shading" w:uiPriority="71"/>
+    <w:lsdException w:name="Colorful List" w:uiPriority="72"/>
+    <w:lsdException w:name="Colorful Grid" w:uiPriority="73"/>
+    <w:lsdException w:name="Light Shading Accent 1" w:uiPriority="60"/>
+    <w:lsdException w:name="Light List Accent 1" w:uiPriority="61"/>
+    <w:lsdException w:name="Light Grid Accent 1" w:uiPriority="62"/>
+    <w:lsdException w:name="Medium Shading 1 Accent 1" w:uiPriority="63"/>
+    <w:lsdException w:name="Medium Shading 2 Accent 1" w:uiPriority="64"/>
+    <w:lsdException w:name="Medium List 1 Accent 1" w:uiPriority="65"/>
+    <w:lsdException w:name="Revision" w:semiHidden="1"/>
+    <w:lsdException w:name="List Paragraph" w:uiPriority="34" w:qFormat="1"/>
+    <w:lsdException w:name="Quote" w:uiPriority="29" w:qFormat="1"/>
+    <w:lsdException w:name="Intense Quote" w:uiPriority="30" w:qFormat="1"/>
+    <w:lsdException w:name="Medium List 2 Accent 1" w:uiPriority="66"/>
+    <w:lsdException w:name="Medium Grid 1 Accent 1" w:uiPriority="67"/>
+    <w:lsdException w:name="Medium Grid 2 Accent 1" w:uiPriority="68"/>
+    <w:lsdException w:name="Medium Grid 3 Accent 1" w:uiPriority="69"/>
+    <w:lsdException w:name="Dark List Accent 1" w:uiPriority="70"/>
+    <w:lsdException w:name="Colorful Shading Accent 1" w:uiPriority="71"/>
+    <w:lsdException w:name="Colorful List Accent 1" w:uiPriority="72"/>
+    <w:lsdException w:name="Colorful Grid Accent 1" w:uiPriority="73"/>
+    <w:lsdException w:name="Light Shading Accent 2" w:uiPriority="60"/>
+    <w:lsdException w:name="Light List Accent 2" w:uiPriority="61"/>
+    <w:lsdException w:name="Light Grid Accent 2" w:uiPriority="62"/>
+    <w:lsdException w:name="Medium Shading 1 Accent 2" w:uiPriority="63"/>
+    <w:lsdException w:name="Medium Shading 2 Accent 2" w:uiPriority="64"/>
+    <w:lsdException w:name="Medium List 1 Accent 2" w:uiPriority="65"/>
+    <w:lsdException w:name="Medium List 2 Accent 2" w:uiPriority="66"/>
+    <w:lsdException w:name="Medium Grid 1 Accent 2" w:uiPriority="67"/>
+    <w:lsdException w:name="Medium Grid 2 Accent 2" w:uiPriority="68"/>
+    <w:lsdException w:name="Medium Grid 3 Accent 2" w:uiPriority="69"/>
+    <w:lsdException w:name="Dark List Accent 2" w:uiPriority="70"/>
+    <w:lsdException w:name="Colorful Shading Accent 2" w:uiPriority="71"/>
+    <w:lsdException w:name="Colorful List Accent 2" w:uiPriority="72"/>
+    <w:lsdException w:name="Colorful Grid Accent 2" w:uiPriority="73"/>
+    <w:lsdException w:name="Light Shading Accent 3" w:uiPriority="60"/>
+    <w:lsdException w:name="Light List Accent 3" w:uiPriority="61"/>
+    <w:lsdException w:name="Light Grid Accent 3" w:uiPriority="62"/>
+    <w:lsdException w:name="Medium Shading 1 Accent 3" w:uiPriority="63"/>
+    <w:lsdException w:name="Medium Shading 2 Accent 3" w:uiPriority="64"/>
+    <w:lsdException w:name="Medium List 1 Accent 3" w:uiPriority="65"/>
+    <w:lsdException w:name="Medium List 2 Accent 3" w:uiPriority="66"/>
+    <w:lsdException w:name="Medium Grid 1 Accent 3" w:uiPriority="67"/>
+    <w:lsdException w:name="Medium Grid 2 Accent 3" w:uiPriority="68"/>
+    <w:lsdException w:name="Medium Grid 3 Accent 3" w:uiPriority="69"/>
+    <w:lsdException w:name="Dark List Accent 3" w:uiPriority="70"/>
+    <w:lsdException w:name="Colorful Shading Accent 3" w:uiPriority="71"/>
+    <w:lsdException w:name="Colorful List Accent 3" w:uiPriority="72"/>
+    <w:lsdException w:name="Colorful Grid Accent 3" w:uiPriority="73"/>
+    <w:lsdException w:name="Light Shading Accent 4" w:uiPriority="60"/>
+    <w:lsdException w:name="Light List Accent 4" w:uiPriority="61"/>
+    <w:lsdException w:name="Light Grid Accent 4" w:uiPriority="62"/>
+    <w:lsdException w:name="Medium Shading 1 Accent 4" w:uiPriority="63"/>
+    <w:lsdException w:name="Medium Shading 2 Accent 4" w:uiPriority="64"/>
+    <w:lsdException w:name="Medium List 1 Accent 4" w:uiPriority="65"/>
+    <w:lsdException w:name="Medium List 2 Accent 4" w:uiPriority="66"/>
+    <w:lsdException w:name="Medium Grid 1 Accent 4" w:uiPriority="67"/>
+    <w:lsdException w:name="Medium Grid 2 Accent 4" w:uiPriority="68"/>
+    <w:lsdException w:name="Medium Grid 3 Accent 4" w:uiPriority="69"/>
+    <w:lsdException w:name="Dark List Accent 4" w:uiPriority="70"/>
+    <w:lsdException w:name="Colorful Shading Accent 4" w:uiPriority="71"/>
+    <w:lsdException w:name="Colorful List Accent 4" w:uiPriority="72"/>
+    <w:lsdException w:name="Colorful Grid Accent 4" w:uiPriority="73"/>
+    <w:lsdException w:name="Light Shading Accent 5" w:uiPriority="60"/>
+    <w:lsdException w:name="Light List Accent 5" w:uiPriority="61"/>
+    <w:lsdException w:name="Light Grid Accent 5" w:uiPriority="62"/>
+    <w:lsdException w:name="Medium Shading 1 Accent 5" w:uiPriority="63"/>
+    <w:lsdException w:name="Medium Shading 2 Accent 5" w:uiPriority="64"/>
+    <w:lsdException w:name="Medium List 1 Accent 5" w:uiPriority="65"/>
+    <w:lsdException w:name="Medium List 2 Accent 5" w:uiPriority="66"/>
+    <w:lsdException w:name="Medium Grid 1 Accent 5" w:uiPriority="67"/>
+    <w:lsdException w:name="Medium Grid 2 Accent 5" w:uiPriority="68"/>
+    <w:lsdException w:name="Medium Grid 3 Accent 5" w:uiPriority="69"/>
+    <w:lsdException w:name="Dark List Accent 5" w:uiPriority="70"/>
+    <w:lsdException w:name="Colorful Shading Accent 5" w:uiPriority="71"/>
+    <w:lsdException w:name="Colorful List Accent 5" w:uiPriority="72"/>
+    <w:lsdException w:name="Colorful Grid Accent 5" w:uiPriority="73"/>
+    <w:lsdException w:name="Light Shading Accent 6" w:uiPriority="60"/>
+    <w:lsdException w:name="Light List Accent 6" w:uiPriority="61"/>
+    <w:lsdException w:name="Light Grid Accent 6" w:uiPriority="62"/>
+    <w:lsdException w:name="Medium Shading 1 Accent 6" w:uiPriority="63"/>
+    <w:lsdException w:name="Medium Shading 2 Accent 6" w:uiPriority="64"/>
+    <w:lsdException w:name="Medium List 1 Accent 6" w:uiPriority="65"/>
+    <w:lsdException w:name="Medium List 2 Accent 6" w:uiPriority="66"/>
+    <w:lsdException w:name="Medium Grid 1 Accent 6" w:uiPriority="67"/>
+    <w:lsdException w:name="Medium Grid 2 Accent 6" w:uiPriority="68"/>
+    <w:lsdException w:name="Medium Grid 3 Accent 6" w:uiPriority="69"/>
+    <w:lsdException w:name="Dark List Accent 6" w:uiPriority="70"/>
+    <w:lsdException w:name="Colorful Shading Accent 6" w:uiPriority="71"/>
+    <w:lsdException w:name="Colorful List Accent 6" w:uiPriority="72"/>
+    <w:lsdException w:name="Colorful Grid Accent 6" w:uiPriority="73"/>
+    <w:lsdException w:name="Subtle Emphasis" w:uiPriority="19" w:qFormat="1"/>
+    <w:lsdException w:name="Intense Emphasis" w:uiPriority="21" w:qFormat="1"/>
+    <w:lsdException w:name="Subtle Reference" w:uiPriority="31" w:qFormat="1"/>
+    <w:lsdException w:name="Intense Reference" w:uiPriority="32" w:qFormat="1"/>
+    <w:lsdException w:name="Book Title" w:uiPriority="33" w:qFormat="1"/>
+    <w:lsdException w:name="Bibliography" w:semiHidden="1" w:uiPriority="37" w:unhideWhenUsed="1"/>
+    <w:lsdException w:name="TOC Heading" w:semiHidden="1" w:uiPriority="39" w:unhideWhenUsed="1" w:qFormat="1"/>
+    <w:lsdException w:name="Grid Table 4" w:uiPriority="49"/>
+    <w:lsdException w:name="Grid Table 5 Dark" w:uiPriority="50"/>
+    <w:lsdException w:name="Grid Table 6 Colorful" w:uiPriority="51"/>
+    <w:lsdException w:name="Grid Table 7 Colorful" w:uiPriority="52"/>
+    <w:lsdException w:name="Grid Table 1 Light Accent 1" w:uiPriority="46"/>
+    <w:lsdException w:name="Grid Table 2 Accent 1" w:uiPriority="47"/>
+    <w:lsdException w:name="Grid Table 3 Accent 1" w:uiPriority="48"/>
+    <w:lsdException w:name="Grid Table 4 Accent 1" w:uiPriority="49"/>
+    <w:lsdException w:name="Grid Table 5 Dark Accent 1" w:uiPriority="50"/>
+    <w:lsdException w:name="Grid Table 6 Colorful Accent 1" w:uiPriority="51"/>
+    <w:lsdException w:name="Grid Table 7 Colorful Accent 1" w:uiPriority="52"/>
+    <w:lsdException w:name="Grid Table 1 Light Accent 2" w:uiPriority="46"/>
+    <w:lsdException w:name="Grid Table 2 Accent 2" w:uiPriority="47"/>
+    <w:lsdException w:name="Grid Table 3 Accent 2" w:uiPriority="48"/>
+    <w:lsdException w:name="Grid Table 4 Accent 2" w:uiPriority="49"/>
+    <w:lsdException w:name="Grid Table 5 Dark Accent 2" w:uiPriority="50"/>
+    <w:lsdException w:name="Grid Table 6 Colorful Accent 2" w:uiPriority="51"/>
+    <w:lsdException w:name="Grid Table 7 Colorful Accent 2" w:uiPriority="52"/>
+    <w:lsdException w:name="Grid Table 1 Light Accent 3" w:uiPriority="46"/>
+    <w:lsdException w:name="Grid Table 2 Accent 3" w:uiPriority="47"/>
+    <w:lsdException w:name="Grid Table 3 Accent 3" w:uiPriority="48"/>
+    <w:lsdException w:name="Grid Table 4 Accent 3" w:uiPriority="49"/>
+    <w:lsdException w:name="Grid Table 5 Dark Accent 3" w:uiPriority="50"/>
+    <w:lsdException w:name="Grid Table 6 Colorful Accent 3" w:uiPriority="51"/>
+    <w:lsdException w:name="Grid Table 7 Colorful Accent 3" w:uiPriority="52"/>
+    <w:lsdException w:name="Grid Table 1 Light Accent 4" w:uiPriority="46"/>
+    <w:lsdException w:name="Grid Table 2 Accent 4" w:uiPriority="47"/>
+    <w:lsdException w:name="Grid Table 3 Accent 4" w:uiPriority="48"/>
+    <w:lsdException w:name="Grid Table 4 Accent 4" w:uiPriority="49"/>
+    <w:lsdException w:name="Grid Table 5 Dark Accent 4" w:uiPriority="50"/>
+    <w:lsdException w:name="Grid Table 6 Colorful Accent 4" w:uiPriority="51"/>
+    <w:lsdException w:name="Grid Table 7 Colorful Accent 4" w:uiPriority="52"/>
+    <w:lsdException w:name="Grid Table 1 Light Accent 5" w:uiPriority="46"/>
+    <w:lsdException w:name="Grid Table 2 Accent 5" w:uiPriority="47"/>
+    <w:lsdException w:name="Grid Table 3 Accent 5" w:uiPriority="48"/>
+    <w:lsdException w:name="Grid Table 4 Accent 5" w:uiPriority="49"/>
+    <w:lsdException w:name="Grid Table 5 Dark Accent 5" w:uiPriority="50"/>
+    <w:lsdException w:name="Grid Table 6 Colorful Accent 5" w:uiPriority="51"/>
+    <w:lsdException w:name="Grid Table 7 Colorful Accent 5" w:uiPriority="52"/>
+    <w:lsdException w:name="Grid Table 1 Light Accent 6" w:uiPriority="46"/>
+    <w:lsdException w:name="Grid Table 2 Accent 6" w:uiPriority="47"/>
+    <w:lsdException w:name="Grid Table 3 Accent 6" w:uiPriority="48"/>
+    <w:lsdException w:name="Grid Table 4 Accent 6" w:uiPriority="49"/>
+    <w:lsdException w:name="Grid Table 5 Dark Accent 6" w:uiPriority="50"/>
+    <w:lsdException w:name="Grid Table 6 Colorful Accent 6" w:uiPriority="51"/>
+    <w:lsdException w:name="Grid Table 7 Colorful Accent 6" w:uiPriority="52"/>
+    <w:lsdException w:name="List Table 1 Light" w:uiPriority="46"/>
+    <w:lsdException w:name="List Table 2" w:uiPriority="47"/>
+    <w:lsdException w:name="List Table 3" w:uiPriority="48"/>
+    <w:lsdException w:name="List Table 4" w:uiPriority="49"/>
+    <w:lsdException w:name="List Table 5 Dark" w:uiPriority="50"/>
+    <w:lsdException w:name="List Table 6 Colorful" w:uiPriority="51"/>
+    <w:lsdException w:name="List Table 7 Colorful" w:uiPriority="52"/>
+    <w:lsdException w:name="List Table 1 Light Accent 1" w:uiPriority="46"/>
+    <w:lsdException w:name="List Table 2 Accent 1" w:uiPriority="47"/>
+    <w:lsdException w:name="List Table 3 Accent 1" w:uiPriority="48"/>
+    <w:lsdException w:name="List Table 4 Accent 1" w:uiPriority="49"/>
+    <w:lsdException w:name="List Table 5 Dark Accent 1" w:uiPriority="50"/>
+    <w:lsdException w:name="List Table 6 Colorful Accent 1" w:uiPriority="51"/>
+    <w:lsdException w:name="List Table 7 Colorful Accent 1" w:uiPriority="52"/>
+    <w:lsdException w:name="List Table 1 Light Accent 2" w:uiPriority="46"/>
+    <w:lsdException w:name="List Table 2 Accent 2" w:uiPriority="47"/>
+    <w:lsdException w:name="List Table 3 Accent 2" w:uiPriority="48"/>
+    <w:lsdException w:name="List Table 4 Accent 2" w:uiPriority="49"/>
+    <w:lsdException w:name="List Table 5 Dark Accent 2" w:uiPriority="50"/>
+    <w:lsdException w:name="List Table 6 Colorful Accent 2" w:uiPriority="51"/>
+    <w:lsdException w:name="List Table 7 Colorful Accent 2" w:uiPriority="52"/>
+    <w:lsdException w:name="List Table 1 Light Accent 3" w:uiPriority="46"/>
+    <w:lsdException w:name="List Table 2 Accent 3" w:uiPriority="47"/>
+    <w:lsdException w:name="List Table 3 Accent 3" w:uiPriority="48"/>
+    <w:lsdException w:name="List Table 4 Accent 3" w:uiPriority="49"/>
+    <w:lsdException w:name="List Table 5 Dark Accent 3" w:uiPriority="50"/>
+    <w:lsdException w:name="List Table 6 Colorful Accent 3" w:uiPriority="51"/>
+    <w:lsdException w:name="List Table 7 Colorful Accent 3" w:uiPriority="52"/>
+    <w:lsdException w:name="List Table 1 Light Accent 4" w:uiPriority="46"/>
+    <w:lsdException w:name="List Table 2 Accent 4" w:uiPriority="47"/>
+    <w:lsdException w:name="List Table 3 Accent 4" w:uiPriority="48"/>
+    <w:lsdException w:name="List Table 4 Accent 4" w:uiPriority="49"/>
+    <w:lsdException w:name="List Table 5 Dark Accent 4" w:uiPriority="50"/>
+    <w:lsdException w:name="List Table 6 Colorful Accent 4" w:uiPriority="51"/>
+    <w:lsdException w:name="List Table 7 Colorful Accent 4" w:uiPriority="52"/>
+    <w:lsdException w:name="List Table 1 Light Accent 5" w:uiPriority="46"/>
+    <w:lsdException w:name="List Table 2 Accent 5" w:uiPriority="47"/>
+    <w:lsdException w:name="List Table 3 Accent 5" w:uiPriority="48"/>
+    <w:lsdException w:name="List Table 4 Accent 5" w:uiPriority="49"/>
+    <w:lsdException w:name="List Table 5 Dark Accent 5" w:uiPriority="50"/>
+    <w:lsdException w:name="List Table 6 Colorful Accent 5" w:uiPriority="51"/>
+    <w:lsdException w:name="List Table 7 Colorful Accent 5" w:uiPriority="52"/>
+    <w:lsdException w:name="List Table 1 Light Accent 6" w:uiPriority="46"/>
+    <w:lsdException w:name="List Table 2 Accent 6" w:uiPriority="47"/>
+    <w:lsdException w:name="List Table 3 Accent 6" w:uiPriority="48"/>
+    <w:lsdException w:name="List Table 4 Accent 6" w:uiPriority="49"/>
+    <w:lsdException w:name="List Table 5 Dark Accent 6" w:uiPriority="50"/>
+    <w:lsdException w:name="List Table 6 Colorful Accent 6" w:uiPriority="51"/>
+    <w:lsdException w:name="List Table 7 Colorful Accent 6" w:uiPriority="52"/>
   </w:latentStyles>
   <w:style w:type="paragraph" w:default="1" w:styleId="Normal">
     <w:name w:val="Normal"/>
@@ -8865,7 +9050,6 @@
     <w:uiPriority w:val="99"/>
     <w:semiHidden/>
     <w:unhideWhenUsed/>
-    <w:qFormat/>
     <w:tblPr>
       <w:tblInd w:w="0" w:type="dxa"/>
       <w:tblCellMar>
@@ -9908,7 +10092,7 @@
   <a:extraClrSchemeLst/>
   <a:extLst>
     <a:ext uri="{05A4C25C-085E-4340-85A3-A5531E510DB2}">
-      <thm15:themeFamily xmlns="" xmlns:thm15="http://schemas.microsoft.com/office/thememl/2012/main" name="Vapor Trail" id="{4FDF2955-7D9C-493C-B9F9-C205151B46CD}" vid="{8F31A783-2159-4870-BC29-2BA7D038EA44}"/>
+      <thm15:themeFamily xmlns:thm15="http://schemas.microsoft.com/office/thememl/2012/main" name="Vapor Trail" id="{4FDF2955-7D9C-493C-B9F9-C205151B46CD}" vid="{8F31A783-2159-4870-BC29-2BA7D038EA44}"/>
     </a:ext>
   </a:extLst>
 </a:theme>
@@ -9919,7 +10103,7 @@
 </file>
 
 <file path=customXml/itemProps1.xml><?xml version="1.0" encoding="utf-8"?>
-<ds:datastoreItem xmlns:ds="http://schemas.openxmlformats.org/officeDocument/2006/customXml" ds:itemID="{6D4C42C5-23EB-48CA-BE8D-24CC5B20C988}">
+<ds:datastoreItem xmlns:ds="http://schemas.openxmlformats.org/officeDocument/2006/customXml" ds:itemID="{CF7486B6-F34A-43C7-965B-F32FAB7640D3}">
   <ds:schemaRefs>
     <ds:schemaRef ds:uri="http://schemas.openxmlformats.org/officeDocument/2006/bibliography"/>
   </ds:schemaRefs>

</xml_diff>